<commit_message>
updated the .gitignore to dont include word documents
</commit_message>
<xml_diff>
--- a/5. Semester Project 01/Submission/Semester Project 01.docx
+++ b/5. Semester Project 01/Submission/Semester Project 01.docx
@@ -545,13 +545,7 @@
         <w:rPr>
           <w:lang w:val="en-US"/>
         </w:rPr>
-        <w:t xml:space="preserve">2.2.2 The color </w:t>
-      </w:r>
-      <w:r>
-        <w:rPr>
-          <w:lang w:val="en-US"/>
-        </w:rPr>
-        <w:t>scheme</w:t>
+        <w:t>2.2.2 The color scheme</w:t>
       </w:r>
     </w:p>
     <w:p>
@@ -976,6 +970,15 @@
         </w:rPr>
         <w:t xml:space="preserve"> </w:t>
       </w:r>
+    </w:p>
+    <w:p>
+      <w:pPr>
+        <w:jc w:val="center"/>
+        <w:rPr>
+          <w:noProof/>
+          <w:lang w:val="en-US"/>
+        </w:rPr>
+      </w:pPr>
       <w:r>
         <w:rPr>
           <w:noProof/>
@@ -1037,15 +1040,180 @@
         </w:rPr>
         <w:t>Design</w:t>
       </w:r>
+    </w:p>
+    <w:p>
+      <w:pPr>
+        <w:pStyle w:val="Overskrift3"/>
+        <w:rPr>
+          <w:lang w:val="en-US"/>
+        </w:rPr>
+      </w:pPr>
+      <w:r>
+        <w:rPr>
+          <w:lang w:val="en-US"/>
+        </w:rPr>
+        <w:t xml:space="preserve">2.3.1 The </w:t>
+      </w:r>
+      <w:r>
+        <w:rPr>
+          <w:lang w:val="en-US"/>
+        </w:rPr>
+        <w:t>navigation menu</w:t>
+      </w:r>
+    </w:p>
+    <w:p>
+      <w:pPr>
+        <w:rPr>
+          <w:color w:val="000000" w:themeColor="text1"/>
+          <w:lang w:val="en-US"/>
+        </w:rPr>
+      </w:pPr>
+      <w:r>
+        <w:rPr>
+          <w:b/>
+          <w:lang w:val="en-US"/>
+        </w:rPr>
+        <w:br/>
+      </w:r>
+      <w:r>
+        <w:rPr>
+          <w:lang w:val="en-US"/>
+        </w:rPr>
+        <w:t>I knew from the moment I read the assignment that I wanted different menus on the mobile viewport and the bigger ones. I knew that if I wanted a sleek and user-friendly design for that number of pages on a mobile device I needed a navigation menu that was vertically aligned</w:t>
+      </w:r>
+      <w:r>
+        <w:rPr>
+          <w:color w:val="000000" w:themeColor="text1"/>
+          <w:lang w:val="en-US"/>
+        </w:rPr>
+        <w:t>,</w:t>
+      </w:r>
+      <w:r>
+        <w:rPr>
+          <w:color w:val="FF0000"/>
+          <w:lang w:val="en-US"/>
+        </w:rPr>
+        <w:t xml:space="preserve"> </w:t>
+      </w:r>
+      <w:r>
+        <w:rPr>
+          <w:color w:val="000000" w:themeColor="text1"/>
+          <w:lang w:val="en-US"/>
+        </w:rPr>
+        <w:t>and off screen when not prompted</w:t>
+      </w:r>
+      <w:r>
+        <w:rPr>
+          <w:color w:val="000000" w:themeColor="text1"/>
+          <w:lang w:val="en-US"/>
+        </w:rPr>
+        <w:t xml:space="preserve">. I decided on a menu icon in the top right corner with a slide-in menu. Also, to make the whole website more accessible </w:t>
+      </w:r>
+      <w:r>
+        <w:rPr>
+          <w:color w:val="000000" w:themeColor="text1"/>
+          <w:lang w:val="en-US"/>
+        </w:rPr>
+        <w:t xml:space="preserve">for mobile-users I decided to </w:t>
+      </w:r>
+      <w:r>
+        <w:rPr>
+          <w:color w:val="000000" w:themeColor="text1"/>
+          <w:lang w:val="en-US"/>
+        </w:rPr>
+        <w:t xml:space="preserve">put in a menu item for the individual exhibitions as well as the item for the exhibitions page. On desktop there is no menu icon, but a horizontal navigation menu on the top right. On the desktop and tablet version I did not include the menu items for the individual exhibitions, because unlike the mobile version </w:t>
+      </w:r>
+      <w:r>
+        <w:rPr>
+          <w:color w:val="000000" w:themeColor="text1"/>
+          <w:lang w:val="en-US"/>
+        </w:rPr>
+        <w:t>all</w:t>
+      </w:r>
+      <w:r>
+        <w:rPr>
+          <w:color w:val="000000" w:themeColor="text1"/>
+          <w:lang w:val="en-US"/>
+        </w:rPr>
+        <w:t xml:space="preserve"> “exhibition badges” are visible with out scrolling on the exhibitions screen.</w:t>
+      </w:r>
+      <w:r>
+        <w:rPr>
+          <w:color w:val="000000" w:themeColor="text1"/>
+          <w:lang w:val="en-US"/>
+        </w:rPr>
+        <w:t xml:space="preserve"> To further the user-friendliness I made it so that the current page is underlined in the menu.</w:t>
+      </w:r>
       <w:bookmarkStart w:id="0" w:name="_GoBack"/>
       <w:bookmarkEnd w:id="0"/>
-    </w:p>
-    <w:p>
-      <w:pPr>
-        <w:rPr>
-          <w:lang w:val="en-US"/>
-        </w:rPr>
-      </w:pPr>
+      <w:r>
+        <w:rPr>
+          <w:color w:val="000000" w:themeColor="text1"/>
+          <w:lang w:val="en-US"/>
+        </w:rPr>
+        <w:t xml:space="preserve"> </w:t>
+      </w:r>
+      <w:r>
+        <w:rPr>
+          <w:color w:val="000000" w:themeColor="text1"/>
+          <w:lang w:val="en-US"/>
+        </w:rPr>
+        <w:t xml:space="preserve"> </w:t>
+      </w:r>
+      <w:r>
+        <w:rPr>
+          <w:color w:val="000000" w:themeColor="text1"/>
+          <w:lang w:val="en-US"/>
+        </w:rPr>
+        <w:t>And that concludes the decision making for the navigation menu.</w:t>
+      </w:r>
+    </w:p>
+    <w:p>
+      <w:pPr>
+        <w:rPr>
+          <w:color w:val="000000" w:themeColor="text1"/>
+          <w:lang w:val="en-US"/>
+        </w:rPr>
+      </w:pPr>
+    </w:p>
+    <w:p>
+      <w:pPr>
+        <w:rPr>
+          <w:lang w:val="en-US"/>
+        </w:rPr>
+      </w:pPr>
+      <w:r>
+        <w:rPr>
+          <w:color w:val="FF0000"/>
+          <w:lang w:val="en-US"/>
+        </w:rPr>
+        <w:t>Also,</w:t>
+      </w:r>
+      <w:r>
+        <w:rPr>
+          <w:color w:val="FF0000"/>
+          <w:lang w:val="en-US"/>
+        </w:rPr>
+        <w:t xml:space="preserve"> as a not for the user-friendliness on a mobile device, </w:t>
+      </w:r>
+      <w:r>
+        <w:rPr>
+          <w:lang w:val="en-US"/>
+        </w:rPr>
+        <w:t xml:space="preserve">I added all the exhibitions on the menu as well, so that the user </w:t>
+      </w:r>
+      <w:r>
+        <w:rPr>
+          <w:lang w:val="en-US"/>
+        </w:rPr>
+        <w:t>doesn’t</w:t>
+      </w:r>
+      <w:r>
+        <w:rPr>
+          <w:lang w:val="en-US"/>
+        </w:rPr>
+        <w:t xml:space="preserve"> have to scroll long pages to get to an exhibition if the know what they want to see. On desktop on the other hand I did not include all the exhibitions in the menu, because every “button” to the exhibitions are visible from the start on the exhibitions page. </w:t>
+      </w:r>
     </w:p>
     <w:p>
       <w:pPr>

</xml_diff>

<commit_message>
changed touch interaction to open and clsoe sidemenu
</commit_message>
<xml_diff>
--- a/5. Semester Project 01/Submission/Semester Project 01.docx
+++ b/5. Semester Project 01/Submission/Semester Project 01.docx
@@ -271,13 +271,12 @@
     <w:p>
       <w:pPr>
         <w:pStyle w:val="Default"/>
-        <w:rPr>
-          <w:lang w:val="en-US"/>
-        </w:rPr>
+        <w:keepNext/>
       </w:pPr>
       <w:r>
         <w:rPr>
           <w:noProof/>
+          <w:lang w:val="en-US"/>
         </w:rPr>
         <w:drawing>
           <wp:inline distT="0" distB="0" distL="0" distR="0" wp14:anchorId="798731AF" wp14:editId="04D34DF2">
@@ -318,6 +317,38 @@
     </w:p>
     <w:p>
       <w:pPr>
+        <w:pStyle w:val="Bildetekst"/>
+        <w:rPr>
+          <w:lang w:val="en-US"/>
+        </w:rPr>
+      </w:pPr>
+      <w:r>
+        <w:t xml:space="preserve">Fig. </w:t>
+      </w:r>
+      <w:r>
+        <w:fldChar w:fldCharType="begin"/>
+      </w:r>
+      <w:r>
+        <w:instrText xml:space="preserve"> SEQ Fig. \* ARABIC </w:instrText>
+      </w:r>
+      <w:r>
+        <w:fldChar w:fldCharType="separate"/>
+      </w:r>
+      <w:r>
+        <w:rPr>
+          <w:noProof/>
+        </w:rPr>
+        <w:t>1</w:t>
+      </w:r>
+      <w:r>
+        <w:fldChar w:fldCharType="end"/>
+      </w:r>
+      <w:r>
+        <w:t xml:space="preserve"> Gantt-chart</w:t>
+      </w:r>
+    </w:p>
+    <w:p>
+      <w:pPr>
         <w:pStyle w:val="Default"/>
         <w:rPr>
           <w:lang w:val="en-US"/>
@@ -374,11 +405,6 @@
           <w:lang w:val="en-US"/>
         </w:rPr>
         <w:tab/>
-      </w:r>
-      <w:r>
-        <w:rPr>
-          <w:lang w:val="en-US"/>
-        </w:rPr>
         <w:t>2019-11-02_semproj1_SondreLjovshin_FP01.pdf</w:t>
       </w:r>
     </w:p>
@@ -406,24 +432,7 @@
           <w:lang w:val="en-US"/>
         </w:rPr>
         <w:tab/>
-      </w:r>
-      <w:r>
-        <w:rPr>
-          <w:lang w:val="en-US"/>
-        </w:rPr>
-        <w:t>2019-11-02_semproj1_SondreLjovshin_FP0</w:t>
-      </w:r>
-      <w:r>
-        <w:rPr>
-          <w:lang w:val="en-US"/>
-        </w:rPr>
-        <w:t>2</w:t>
-      </w:r>
-      <w:r>
-        <w:rPr>
-          <w:lang w:val="en-US"/>
-        </w:rPr>
-        <w:t>.pdf</w:t>
+        <w:t>2019-11-02_semproj1_SondreLjovshin_FP02.pdf</w:t>
       </w:r>
     </w:p>
     <w:p>
@@ -500,7 +509,21 @@
         <w:rPr>
           <w:lang w:val="en-US"/>
         </w:rPr>
-        <w:t>, events and a visit us page. I did not find to much text suited for a home page so that I had to do myself.</w:t>
+        <w:t xml:space="preserve">, events and a visit us page. I did not find </w:t>
+      </w:r>
+      <w:proofErr w:type="spellStart"/>
+      <w:r>
+        <w:rPr>
+          <w:lang w:val="en-US"/>
+        </w:rPr>
+        <w:t>to</w:t>
+      </w:r>
+      <w:proofErr w:type="spellEnd"/>
+      <w:r>
+        <w:rPr>
+          <w:lang w:val="en-US"/>
+        </w:rPr>
+        <w:t xml:space="preserve"> much text suited for a home page so that I had to do myself.</w:t>
       </w:r>
     </w:p>
     <w:p>
@@ -588,7 +611,21 @@
         <w:rPr>
           <w:lang w:val="en-US"/>
         </w:rPr>
-        <w:t>. Its was also important that the colors appealed to children.</w:t>
+        <w:t xml:space="preserve">. </w:t>
+      </w:r>
+      <w:proofErr w:type="spellStart"/>
+      <w:r>
+        <w:rPr>
+          <w:lang w:val="en-US"/>
+        </w:rPr>
+        <w:t>Its</w:t>
+      </w:r>
+      <w:proofErr w:type="spellEnd"/>
+      <w:r>
+        <w:rPr>
+          <w:lang w:val="en-US"/>
+        </w:rPr>
+        <w:t xml:space="preserve"> was also important that the colors appealed to children.</w:t>
       </w:r>
       <w:r>
         <w:rPr>
@@ -748,11 +785,12 @@
             <w:r>
               <w:rPr>
                 <w:noProof/>
+                <w:lang w:val="en-US"/>
               </w:rPr>
               <w:drawing>
                 <wp:inline distT="0" distB="0" distL="0" distR="0" wp14:anchorId="47B5A69D" wp14:editId="1EC5A4B0">
-                  <wp:extent cx="5760720" cy="934085"/>
-                  <wp:effectExtent l="0" t="0" r="0" b="0"/>
+                  <wp:extent cx="5760720" cy="771525"/>
+                  <wp:effectExtent l="0" t="0" r="0" b="9525"/>
                   <wp:docPr id="3" name="Bilde 3"/>
                   <wp:cNvGraphicFramePr>
                     <a:graphicFrameLocks xmlns:a="http://schemas.openxmlformats.org/drawingml/2006/main" noChangeAspect="1"/>
@@ -773,7 +811,7 @@
                         <pic:spPr>
                           <a:xfrm>
                             <a:off x="0" y="0"/>
-                            <a:ext cx="5760720" cy="934085"/>
+                            <a:ext cx="5760720" cy="771525"/>
                           </a:xfrm>
                           <a:prstGeom prst="rect">
                             <a:avLst/>
@@ -804,13 +842,7 @@
               <w:rPr>
                 <w:lang w:val="en-US"/>
               </w:rPr>
-              <w:t>#</w:t>
-            </w:r>
-            <w:r>
-              <w:rPr>
-                <w:lang w:val="en-US"/>
-              </w:rPr>
-              <w:t>FEFAA3</w:t>
+              <w:t>#FEFAA3</w:t>
             </w:r>
           </w:p>
         </w:tc>
@@ -829,13 +861,7 @@
               <w:rPr>
                 <w:lang w:val="en-US"/>
               </w:rPr>
-              <w:t>#</w:t>
-            </w:r>
-            <w:r>
-              <w:rPr>
-                <w:lang w:val="en-US"/>
-              </w:rPr>
-              <w:t>96D8F1</w:t>
+              <w:t>#96D8F1</w:t>
             </w:r>
           </w:p>
         </w:tc>
@@ -854,13 +880,7 @@
               <w:rPr>
                 <w:lang w:val="en-US"/>
               </w:rPr>
-              <w:t>#</w:t>
-            </w:r>
-            <w:r>
-              <w:rPr>
-                <w:lang w:val="en-US"/>
-              </w:rPr>
-              <w:t>FBA5CD</w:t>
+              <w:t>#FBA5CD</w:t>
             </w:r>
           </w:p>
         </w:tc>
@@ -879,13 +899,7 @@
               <w:rPr>
                 <w:lang w:val="en-US"/>
               </w:rPr>
-              <w:t>#</w:t>
-            </w:r>
-            <w:r>
-              <w:rPr>
-                <w:lang w:val="en-US"/>
-              </w:rPr>
-              <w:t>90F49B</w:t>
+              <w:t>#90F49B</w:t>
             </w:r>
           </w:p>
         </w:tc>
@@ -904,13 +918,7 @@
               <w:rPr>
                 <w:lang w:val="en-US"/>
               </w:rPr>
-              <w:t>#</w:t>
-            </w:r>
-            <w:r>
-              <w:rPr>
-                <w:lang w:val="en-US"/>
-              </w:rPr>
-              <w:t>505050</w:t>
+              <w:t>#505050</w:t>
             </w:r>
           </w:p>
         </w:tc>
@@ -939,49 +947,35 @@
       </w:r>
     </w:p>
     <w:p>
-      <w:pPr>
+      <w:r>
+        <w:rPr>
+          <w:lang w:val="en-US"/>
+        </w:rPr>
+        <w:t xml:space="preserve">This section is a short one, </w:t>
+      </w:r>
+      <w:r>
+        <w:rPr>
+          <w:lang w:val="en-US"/>
+        </w:rPr>
+        <w:t>mainly because</w:t>
+      </w:r>
+      <w:r>
+        <w:rPr>
+          <w:lang w:val="en-US"/>
+        </w:rPr>
+        <w:t xml:space="preserve"> I did not find the process particularly helpful and I struggled to find inspiration for the sketch work. But I did draw something, during this process I found the general layout of the main viewports. As displayed below:</w:t>
+      </w:r>
+      <w:r>
         <w:rPr>
           <w:noProof/>
           <w:lang w:val="en-US"/>
         </w:rPr>
-      </w:pPr>
-      <w:r>
-        <w:rPr>
-          <w:lang w:val="en-US"/>
-        </w:rPr>
-        <w:t xml:space="preserve">This section is a short one, </w:t>
-      </w:r>
-      <w:r>
-        <w:rPr>
-          <w:lang w:val="en-US"/>
-        </w:rPr>
-        <w:t>mainly because</w:t>
-      </w:r>
-      <w:r>
-        <w:rPr>
-          <w:lang w:val="en-US"/>
-        </w:rPr>
-        <w:t xml:space="preserve"> I did not find the process particularly helpful and I struggled to find inspiration for the sketch work. But I did draw something, during this process I found the general layout of the main viewports. As displayed below:</w:t>
+        <w:t xml:space="preserve"> </w:t>
       </w:r>
       <w:r>
         <w:rPr>
           <w:noProof/>
           <w:lang w:val="en-US"/>
-        </w:rPr>
-        <w:t xml:space="preserve"> </w:t>
-      </w:r>
-    </w:p>
-    <w:p>
-      <w:pPr>
-        <w:jc w:val="center"/>
-        <w:rPr>
-          <w:noProof/>
-          <w:lang w:val="en-US"/>
-        </w:rPr>
-      </w:pPr>
-      <w:r>
-        <w:rPr>
-          <w:noProof/>
         </w:rPr>
         <w:drawing>
           <wp:inline distT="0" distB="0" distL="0" distR="0" wp14:anchorId="067BF67C" wp14:editId="075C57FB">
@@ -1022,6 +1016,51 @@
     </w:p>
     <w:p>
       <w:pPr>
+        <w:pStyle w:val="Bildetekst"/>
+        <w:tabs>
+          <w:tab w:val="left" w:pos="2340"/>
+          <w:tab w:val="center" w:pos="4536"/>
+        </w:tabs>
+        <w:rPr>
+          <w:noProof/>
+          <w:lang w:val="en-US"/>
+        </w:rPr>
+      </w:pPr>
+      <w:r>
+        <w:t xml:space="preserve">Fig. </w:t>
+      </w:r>
+      <w:r>
+        <w:fldChar w:fldCharType="begin"/>
+      </w:r>
+      <w:r>
+        <w:instrText xml:space="preserve"> SEQ Fig. \* ARABIC </w:instrText>
+      </w:r>
+      <w:r>
+        <w:fldChar w:fldCharType="separate"/>
+      </w:r>
+      <w:r>
+        <w:rPr>
+          <w:noProof/>
+        </w:rPr>
+        <w:t>2</w:t>
+      </w:r>
+      <w:r>
+        <w:fldChar w:fldCharType="end"/>
+      </w:r>
+      <w:r>
+        <w:t xml:space="preserve"> </w:t>
+      </w:r>
+      <w:proofErr w:type="spellStart"/>
+      <w:r>
+        <w:t>sketchwork</w:t>
+      </w:r>
+      <w:proofErr w:type="spellEnd"/>
+      <w:r>
+        <w:t xml:space="preserve"> for general layout</w:t>
+      </w:r>
+    </w:p>
+    <w:p>
+      <w:pPr>
         <w:pStyle w:val="Overskrift2"/>
         <w:rPr>
           <w:lang w:val="en-US"/>
@@ -1050,6 +1089,271 @@
       </w:pPr>
       <w:r>
         <w:rPr>
+          <w:noProof/>
+        </w:rPr>
+        <mc:AlternateContent>
+          <mc:Choice Requires="wps">
+            <w:drawing>
+              <wp:anchor distT="0" distB="0" distL="114300" distR="114300" simplePos="0" relativeHeight="251660288" behindDoc="0" locked="0" layoutInCell="1" allowOverlap="1" wp14:anchorId="5C1400DC" wp14:editId="0671E540">
+                <wp:simplePos x="0" y="0"/>
+                <wp:positionH relativeFrom="column">
+                  <wp:posOffset>4758055</wp:posOffset>
+                </wp:positionH>
+                <wp:positionV relativeFrom="paragraph">
+                  <wp:posOffset>2695575</wp:posOffset>
+                </wp:positionV>
+                <wp:extent cx="1466850" cy="635"/>
+                <wp:effectExtent l="0" t="0" r="0" b="0"/>
+                <wp:wrapThrough wrapText="bothSides">
+                  <wp:wrapPolygon edited="0">
+                    <wp:start x="0" y="0"/>
+                    <wp:lineTo x="0" y="21600"/>
+                    <wp:lineTo x="21600" y="21600"/>
+                    <wp:lineTo x="21600" y="0"/>
+                  </wp:wrapPolygon>
+                </wp:wrapThrough>
+                <wp:docPr id="6" name="Tekstboks 6"/>
+                <wp:cNvGraphicFramePr/>
+                <a:graphic xmlns:a="http://schemas.openxmlformats.org/drawingml/2006/main">
+                  <a:graphicData uri="http://schemas.microsoft.com/office/word/2010/wordprocessingShape">
+                    <wps:wsp>
+                      <wps:cNvSpPr txBox="1"/>
+                      <wps:spPr>
+                        <a:xfrm>
+                          <a:off x="0" y="0"/>
+                          <a:ext cx="1466850" cy="635"/>
+                        </a:xfrm>
+                        <a:prstGeom prst="rect">
+                          <a:avLst/>
+                        </a:prstGeom>
+                        <a:solidFill>
+                          <a:prstClr val="white"/>
+                        </a:solidFill>
+                        <a:ln>
+                          <a:noFill/>
+                        </a:ln>
+                      </wps:spPr>
+                      <wps:txbx>
+                        <w:txbxContent>
+                          <w:p>
+                            <w:pPr>
+                              <w:pStyle w:val="Bildetekst"/>
+                              <w:rPr>
+                                <w:noProof/>
+                                <w:lang w:val="en-US"/>
+                              </w:rPr>
+                            </w:pPr>
+                            <w:r>
+                              <w:rPr>
+                                <w:lang w:val="en-US"/>
+                              </w:rPr>
+                              <w:t xml:space="preserve">Fig. </w:t>
+                            </w:r>
+                            <w:r>
+                              <w:fldChar w:fldCharType="begin"/>
+                            </w:r>
+                            <w:r>
+                              <w:rPr>
+                                <w:lang w:val="en-US"/>
+                              </w:rPr>
+                              <w:instrText xml:space="preserve"> SEQ Fig. \* ARABIC </w:instrText>
+                            </w:r>
+                            <w:r>
+                              <w:fldChar w:fldCharType="separate"/>
+                            </w:r>
+                            <w:r>
+                              <w:rPr>
+                                <w:noProof/>
+                                <w:lang w:val="en-US"/>
+                              </w:rPr>
+                              <w:t>3</w:t>
+                            </w:r>
+                            <w:r>
+                              <w:fldChar w:fldCharType="end"/>
+                            </w:r>
+                            <w:r>
+                              <w:t xml:space="preserve"> </w:t>
+                            </w:r>
+                            <w:r>
+                              <w:rPr>
+                                <w:lang w:val="en-US"/>
+                              </w:rPr>
+                              <w:t>Navigation menu for mobile devices</w:t>
+                            </w:r>
+                          </w:p>
+                        </w:txbxContent>
+                      </wps:txbx>
+                      <wps:bodyPr rot="0" spcFirstLastPara="0" vertOverflow="overflow" horzOverflow="overflow" vert="horz" wrap="square" lIns="0" tIns="0" rIns="0" bIns="0" numCol="1" spcCol="0" rtlCol="0" fromWordArt="0" anchor="t" anchorCtr="0" forceAA="0" compatLnSpc="1">
+                        <a:prstTxWarp prst="textNoShape">
+                          <a:avLst/>
+                        </a:prstTxWarp>
+                        <a:spAutoFit/>
+                      </wps:bodyPr>
+                    </wps:wsp>
+                  </a:graphicData>
+                </a:graphic>
+              </wp:anchor>
+            </w:drawing>
+          </mc:Choice>
+          <mc:Fallback>
+            <w:pict>
+              <v:shapetype w14:anchorId="5C1400DC" id="_x0000_t202" coordsize="21600,21600" o:spt="202" path="m,l,21600r21600,l21600,xe">
+                <v:stroke joinstyle="miter"/>
+                <v:path gradientshapeok="t" o:connecttype="rect"/>
+              </v:shapetype>
+              <v:shape id="Tekstboks 6" o:spid="_x0000_s1026" type="#_x0000_t202" style="position:absolute;margin-left:374.65pt;margin-top:212.25pt;width:115.5pt;height:.05pt;z-index:251660288;visibility:visible;mso-wrap-style:square;mso-wrap-distance-left:9pt;mso-wrap-distance-top:0;mso-wrap-distance-right:9pt;mso-wrap-distance-bottom:0;mso-position-horizontal:absolute;mso-position-horizontal-relative:text;mso-position-vertical:absolute;mso-position-vertical-relative:text;v-text-anchor:top" o:gfxdata="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" stroked="f">
+                <v:textbox style="mso-fit-shape-to-text:t" inset="0,0,0,0">
+                  <w:txbxContent>
+                    <w:p>
+                      <w:pPr>
+                        <w:pStyle w:val="Bildetekst"/>
+                        <w:rPr>
+                          <w:noProof/>
+                          <w:lang w:val="en-US"/>
+                        </w:rPr>
+                      </w:pPr>
+                      <w:r>
+                        <w:rPr>
+                          <w:lang w:val="en-US"/>
+                        </w:rPr>
+                        <w:t xml:space="preserve">Fig. </w:t>
+                      </w:r>
+                      <w:r>
+                        <w:fldChar w:fldCharType="begin"/>
+                      </w:r>
+                      <w:r>
+                        <w:rPr>
+                          <w:lang w:val="en-US"/>
+                        </w:rPr>
+                        <w:instrText xml:space="preserve"> SEQ Fig. \* ARABIC </w:instrText>
+                      </w:r>
+                      <w:r>
+                        <w:fldChar w:fldCharType="separate"/>
+                      </w:r>
+                      <w:r>
+                        <w:rPr>
+                          <w:noProof/>
+                          <w:lang w:val="en-US"/>
+                        </w:rPr>
+                        <w:t>3</w:t>
+                      </w:r>
+                      <w:r>
+                        <w:fldChar w:fldCharType="end"/>
+                      </w:r>
+                      <w:r>
+                        <w:t xml:space="preserve"> </w:t>
+                      </w:r>
+                      <w:r>
+                        <w:rPr>
+                          <w:lang w:val="en-US"/>
+                        </w:rPr>
+                        <w:t>Navigation menu for mobile devices</w:t>
+                      </w:r>
+                    </w:p>
+                  </w:txbxContent>
+                </v:textbox>
+                <w10:wrap type="through"/>
+              </v:shape>
+            </w:pict>
+          </mc:Fallback>
+        </mc:AlternateContent>
+      </w:r>
+      <w:r>
+        <w:rPr>
+          <w:noProof/>
+        </w:rPr>
+        <w:drawing>
+          <wp:anchor distT="0" distB="0" distL="114300" distR="114300" simplePos="0" relativeHeight="251658240" behindDoc="0" locked="0" layoutInCell="1" allowOverlap="1" wp14:anchorId="66A59FA2">
+            <wp:simplePos x="0" y="0"/>
+            <wp:positionH relativeFrom="column">
+              <wp:posOffset>4758055</wp:posOffset>
+            </wp:positionH>
+            <wp:positionV relativeFrom="paragraph">
+              <wp:posOffset>34925</wp:posOffset>
+            </wp:positionV>
+            <wp:extent cx="1466850" cy="2603500"/>
+            <wp:effectExtent l="133350" t="114300" r="133350" b="158750"/>
+            <wp:wrapThrough wrapText="bothSides">
+              <wp:wrapPolygon edited="0">
+                <wp:start x="-1683" y="-948"/>
+                <wp:lineTo x="-1964" y="22127"/>
+                <wp:lineTo x="-561" y="22759"/>
+                <wp:lineTo x="21881" y="22759"/>
+                <wp:lineTo x="23283" y="22127"/>
+                <wp:lineTo x="23003" y="-948"/>
+                <wp:lineTo x="-1683" y="-948"/>
+              </wp:wrapPolygon>
+            </wp:wrapThrough>
+            <wp:docPr id="5" name="Bilde 5"/>
+            <wp:cNvGraphicFramePr>
+              <a:graphicFrameLocks xmlns:a="http://schemas.openxmlformats.org/drawingml/2006/main" noChangeAspect="1"/>
+            </wp:cNvGraphicFramePr>
+            <a:graphic xmlns:a="http://schemas.openxmlformats.org/drawingml/2006/main">
+              <a:graphicData uri="http://schemas.openxmlformats.org/drawingml/2006/picture">
+                <pic:pic xmlns:pic="http://schemas.openxmlformats.org/drawingml/2006/picture">
+                  <pic:nvPicPr>
+                    <pic:cNvPr id="1" name=""/>
+                    <pic:cNvPicPr/>
+                  </pic:nvPicPr>
+                  <pic:blipFill>
+                    <a:blip r:embed="rId7">
+                      <a:extLst>
+                        <a:ext uri="{28A0092B-C50C-407E-A947-70E740481C1C}">
+                          <a14:useLocalDpi xmlns:a14="http://schemas.microsoft.com/office/drawing/2010/main" val="0"/>
+                        </a:ext>
+                      </a:extLst>
+                    </a:blip>
+                    <a:stretch>
+                      <a:fillRect/>
+                    </a:stretch>
+                  </pic:blipFill>
+                  <pic:spPr>
+                    <a:xfrm>
+                      <a:off x="0" y="0"/>
+                      <a:ext cx="1466850" cy="2603500"/>
+                    </a:xfrm>
+                    <a:prstGeom prst="rect">
+                      <a:avLst/>
+                    </a:prstGeom>
+                    <a:solidFill>
+                      <a:srgbClr val="FFFFFF">
+                        <a:shade val="85000"/>
+                      </a:srgbClr>
+                    </a:solidFill>
+                    <a:ln w="88900" cap="sq">
+                      <a:solidFill>
+                        <a:srgbClr val="FFFFFF"/>
+                      </a:solidFill>
+                      <a:miter lim="800000"/>
+                    </a:ln>
+                    <a:effectLst>
+                      <a:outerShdw blurRad="55000" dist="18000" dir="5400000" algn="tl" rotWithShape="0">
+                        <a:srgbClr val="000000">
+                          <a:alpha val="40000"/>
+                        </a:srgbClr>
+                      </a:outerShdw>
+                    </a:effectLst>
+                    <a:scene3d>
+                      <a:camera prst="orthographicFront"/>
+                      <a:lightRig rig="twoPt" dir="t">
+                        <a:rot lat="0" lon="0" rev="7200000"/>
+                      </a:lightRig>
+                    </a:scene3d>
+                    <a:sp3d>
+                      <a:bevelT w="25400" h="19050"/>
+                      <a:contourClr>
+                        <a:srgbClr val="FFFFFF"/>
+                      </a:contourClr>
+                    </a:sp3d>
+                  </pic:spPr>
+                </pic:pic>
+              </a:graphicData>
+            </a:graphic>
+          </wp:anchor>
+        </w:drawing>
+      </w:r>
+      <w:r>
+        <w:rPr>
           <w:lang w:val="en-US"/>
         </w:rPr>
         <w:t xml:space="preserve">2.3.1 The </w:t>
@@ -1064,17 +1368,9 @@
     <w:p>
       <w:pPr>
         <w:rPr>
-          <w:color w:val="000000" w:themeColor="text1"/>
-          <w:lang w:val="en-US"/>
-        </w:rPr>
-      </w:pPr>
-      <w:r>
-        <w:rPr>
-          <w:b/>
-          <w:lang w:val="en-US"/>
-        </w:rPr>
-        <w:br/>
-      </w:r>
+          <w:lang w:val="en-US"/>
+        </w:rPr>
+      </w:pPr>
       <w:r>
         <w:rPr>
           <w:lang w:val="en-US"/>
@@ -1083,86 +1379,74 @@
       </w:r>
       <w:r>
         <w:rPr>
-          <w:color w:val="000000" w:themeColor="text1"/>
-          <w:lang w:val="en-US"/>
-        </w:rPr>
-        <w:t>,</w:t>
-      </w:r>
-      <w:r>
-        <w:rPr>
-          <w:color w:val="FF0000"/>
-          <w:lang w:val="en-US"/>
-        </w:rPr>
-        <w:t xml:space="preserve"> </w:t>
-      </w:r>
-      <w:r>
-        <w:rPr>
-          <w:color w:val="000000" w:themeColor="text1"/>
-          <w:lang w:val="en-US"/>
-        </w:rPr>
-        <w:t>and off screen when not prompted</w:t>
-      </w:r>
-      <w:r>
-        <w:rPr>
-          <w:color w:val="000000" w:themeColor="text1"/>
-          <w:lang w:val="en-US"/>
-        </w:rPr>
-        <w:t xml:space="preserve">. I decided on a menu icon in the top right corner with a slide-in menu. Also, to make the whole website more accessible </w:t>
-      </w:r>
-      <w:r>
-        <w:rPr>
-          <w:color w:val="000000" w:themeColor="text1"/>
+          <w:lang w:val="en-US"/>
+        </w:rPr>
+        <w:t xml:space="preserve">, and off screen when not prompted. I decided on a menu icon in the top right corner with a slide-in menu. Also, to make the whole website more accessible </w:t>
+      </w:r>
+      <w:r>
+        <w:rPr>
           <w:lang w:val="en-US"/>
         </w:rPr>
         <w:t xml:space="preserve">for mobile-users I decided to </w:t>
       </w:r>
       <w:r>
         <w:rPr>
-          <w:color w:val="000000" w:themeColor="text1"/>
           <w:lang w:val="en-US"/>
         </w:rPr>
         <w:t xml:space="preserve">put in a menu item for the individual exhibitions as well as the item for the exhibitions page. On desktop there is no menu icon, but a horizontal navigation menu on the top right. On the desktop and tablet version I did not include the menu items for the individual exhibitions, because unlike the mobile version </w:t>
       </w:r>
       <w:r>
         <w:rPr>
-          <w:color w:val="000000" w:themeColor="text1"/>
           <w:lang w:val="en-US"/>
         </w:rPr>
         <w:t>all</w:t>
       </w:r>
       <w:r>
         <w:rPr>
-          <w:color w:val="000000" w:themeColor="text1"/>
-          <w:lang w:val="en-US"/>
-        </w:rPr>
-        <w:t xml:space="preserve"> “exhibition badges” are visible with out scrolling on the exhibitions screen.</w:t>
-      </w:r>
-      <w:r>
-        <w:rPr>
-          <w:color w:val="000000" w:themeColor="text1"/>
-          <w:lang w:val="en-US"/>
-        </w:rPr>
-        <w:t xml:space="preserve"> To further the user-friendliness I made it so that the current page is underlined in the menu.</w:t>
+          <w:lang w:val="en-US"/>
+        </w:rPr>
+        <w:t xml:space="preserve"> “exhibition badges”</w:t>
       </w:r>
       <w:bookmarkStart w:id="0" w:name="_GoBack"/>
       <w:bookmarkEnd w:id="0"/>
       <w:r>
         <w:rPr>
-          <w:color w:val="000000" w:themeColor="text1"/>
+          <w:lang w:val="en-US"/>
+        </w:rPr>
+        <w:t xml:space="preserve"> are visible </w:t>
+      </w:r>
+      <w:r>
+        <w:rPr>
+          <w:lang w:val="en-US"/>
+        </w:rPr>
+        <w:t>without</w:t>
+      </w:r>
+      <w:r>
+        <w:rPr>
+          <w:lang w:val="en-US"/>
+        </w:rPr>
+        <w:t xml:space="preserve"> scrolling on the exhibitions scree</w:t>
+      </w:r>
+      <w:r>
+        <w:rPr>
+          <w:lang w:val="en-US"/>
+        </w:rPr>
+        <w:t>n.</w:t>
+      </w:r>
+      <w:r>
+        <w:rPr>
           <w:lang w:val="en-US"/>
         </w:rPr>
         <w:t xml:space="preserve"> </w:t>
       </w:r>
       <w:r>
         <w:rPr>
-          <w:color w:val="000000" w:themeColor="text1"/>
           <w:lang w:val="en-US"/>
         </w:rPr>
         <w:t xml:space="preserve"> </w:t>
       </w:r>
       <w:r>
         <w:rPr>
-          <w:color w:val="000000" w:themeColor="text1"/>
           <w:lang w:val="en-US"/>
         </w:rPr>
         <w:t>And that concludes the decision making for the navigation menu.</w:t>
@@ -1170,50 +1454,148 @@
     </w:p>
     <w:p>
       <w:pPr>
-        <w:rPr>
-          <w:color w:val="000000" w:themeColor="text1"/>
-          <w:lang w:val="en-US"/>
-        </w:rPr>
-      </w:pPr>
-    </w:p>
-    <w:p>
-      <w:pPr>
-        <w:rPr>
-          <w:lang w:val="en-US"/>
-        </w:rPr>
-      </w:pPr>
-      <w:r>
-        <w:rPr>
-          <w:color w:val="FF0000"/>
-          <w:lang w:val="en-US"/>
-        </w:rPr>
-        <w:t>Also,</w:t>
-      </w:r>
-      <w:r>
-        <w:rPr>
-          <w:color w:val="FF0000"/>
-          <w:lang w:val="en-US"/>
-        </w:rPr>
-        <w:t xml:space="preserve"> as a not for the user-friendliness on a mobile device, </w:t>
-      </w:r>
-      <w:r>
-        <w:rPr>
-          <w:lang w:val="en-US"/>
-        </w:rPr>
-        <w:t xml:space="preserve">I added all the exhibitions on the menu as well, so that the user </w:t>
-      </w:r>
-      <w:r>
-        <w:rPr>
-          <w:lang w:val="en-US"/>
-        </w:rPr>
-        <w:t>doesn’t</w:t>
-      </w:r>
-      <w:r>
-        <w:rPr>
-          <w:lang w:val="en-US"/>
-        </w:rPr>
-        <w:t xml:space="preserve"> have to scroll long pages to get to an exhibition if the know what they want to see. On desktop on the other hand I did not include all the exhibitions in the menu, because every “button” to the exhibitions are visible from the start on the exhibitions page. </w:t>
-      </w:r>
+        <w:keepNext/>
+      </w:pPr>
+      <w:r>
+        <w:rPr>
+          <w:noProof/>
+        </w:rPr>
+        <w:drawing>
+          <wp:inline distT="0" distB="0" distL="0" distR="0" wp14:anchorId="1E2993C7" wp14:editId="27341684">
+            <wp:extent cx="3838575" cy="647700"/>
+            <wp:effectExtent l="152400" t="114300" r="142875" b="152400"/>
+            <wp:docPr id="2" name="Bilde 2"/>
+            <wp:cNvGraphicFramePr>
+              <a:graphicFrameLocks xmlns:a="http://schemas.openxmlformats.org/drawingml/2006/main" noChangeAspect="1"/>
+            </wp:cNvGraphicFramePr>
+            <a:graphic xmlns:a="http://schemas.openxmlformats.org/drawingml/2006/main">
+              <a:graphicData uri="http://schemas.openxmlformats.org/drawingml/2006/picture">
+                <pic:pic xmlns:pic="http://schemas.openxmlformats.org/drawingml/2006/picture">
+                  <pic:nvPicPr>
+                    <pic:cNvPr id="1" name=""/>
+                    <pic:cNvPicPr/>
+                  </pic:nvPicPr>
+                  <pic:blipFill>
+                    <a:blip r:embed="rId8"/>
+                    <a:stretch>
+                      <a:fillRect/>
+                    </a:stretch>
+                  </pic:blipFill>
+                  <pic:spPr>
+                    <a:xfrm>
+                      <a:off x="0" y="0"/>
+                      <a:ext cx="3838575" cy="647700"/>
+                    </a:xfrm>
+                    <a:prstGeom prst="rect">
+                      <a:avLst/>
+                    </a:prstGeom>
+                    <a:solidFill>
+                      <a:srgbClr val="FFFFFF">
+                        <a:shade val="85000"/>
+                      </a:srgbClr>
+                    </a:solidFill>
+                    <a:ln w="88900" cap="sq">
+                      <a:solidFill>
+                        <a:srgbClr val="FFFFFF"/>
+                      </a:solidFill>
+                      <a:miter lim="800000"/>
+                    </a:ln>
+                    <a:effectLst>
+                      <a:outerShdw blurRad="55000" dist="18000" dir="5400000" algn="tl" rotWithShape="0">
+                        <a:srgbClr val="000000">
+                          <a:alpha val="40000"/>
+                        </a:srgbClr>
+                      </a:outerShdw>
+                    </a:effectLst>
+                    <a:scene3d>
+                      <a:camera prst="orthographicFront"/>
+                      <a:lightRig rig="twoPt" dir="t">
+                        <a:rot lat="0" lon="0" rev="7200000"/>
+                      </a:lightRig>
+                    </a:scene3d>
+                    <a:sp3d>
+                      <a:bevelT w="25400" h="19050"/>
+                      <a:contourClr>
+                        <a:srgbClr val="FFFFFF"/>
+                      </a:contourClr>
+                    </a:sp3d>
+                  </pic:spPr>
+                </pic:pic>
+              </a:graphicData>
+            </a:graphic>
+          </wp:inline>
+        </w:drawing>
+      </w:r>
+    </w:p>
+    <w:p>
+      <w:pPr>
+        <w:pStyle w:val="Bildetekst"/>
+        <w:rPr>
+          <w:lang w:val="en-US"/>
+        </w:rPr>
+      </w:pPr>
+      <w:r>
+        <w:rPr>
+          <w:lang w:val="en-US"/>
+        </w:rPr>
+        <w:t xml:space="preserve">Fig. </w:t>
+      </w:r>
+      <w:r>
+        <w:fldChar w:fldCharType="begin"/>
+      </w:r>
+      <w:r>
+        <w:rPr>
+          <w:lang w:val="en-US"/>
+        </w:rPr>
+        <w:instrText xml:space="preserve"> SEQ Fig. \* ARABIC </w:instrText>
+      </w:r>
+      <w:r>
+        <w:fldChar w:fldCharType="separate"/>
+      </w:r>
+      <w:r>
+        <w:rPr>
+          <w:noProof/>
+          <w:lang w:val="en-US"/>
+        </w:rPr>
+        <w:t>4</w:t>
+      </w:r>
+      <w:r>
+        <w:fldChar w:fldCharType="end"/>
+      </w:r>
+      <w:r>
+        <w:rPr>
+          <w:lang w:val="en-US"/>
+        </w:rPr>
+        <w:t xml:space="preserve"> Navigation menu for larger screens</w:t>
+      </w:r>
+    </w:p>
+    <w:p>
+      <w:pPr>
+        <w:rPr>
+          <w:lang w:val="en-US"/>
+        </w:rPr>
+      </w:pPr>
+    </w:p>
+    <w:p>
+      <w:pPr>
+        <w:pStyle w:val="Overskrift3"/>
+        <w:rPr>
+          <w:lang w:val="en-US"/>
+        </w:rPr>
+      </w:pPr>
+      <w:r>
+        <w:rPr>
+          <w:lang w:val="en-US"/>
+        </w:rPr>
+        <w:t>2.3.2 The content containers</w:t>
+      </w:r>
+    </w:p>
+    <w:p>
+      <w:pPr>
+        <w:rPr>
+          <w:lang w:val="en-US"/>
+        </w:rPr>
+      </w:pPr>
     </w:p>
     <w:p>
       <w:pPr>
@@ -1760,7 +2142,6 @@
   <w:style w:type="character" w:default="1" w:styleId="Standardskriftforavsnitt">
     <w:name w:val="Default Paragraph Font"/>
     <w:uiPriority w:val="1"/>
-    <w:semiHidden/>
     <w:unhideWhenUsed/>
   </w:style>
   <w:style w:type="table" w:default="1" w:styleId="Vanligtabell">
@@ -1891,6 +2272,25 @@
         <w:insideV w:val="single" w:sz="4" w:space="0" w:color="auto"/>
       </w:tblBorders>
     </w:tblPr>
+  </w:style>
+  <w:style w:type="paragraph" w:styleId="Bildetekst">
+    <w:name w:val="caption"/>
+    <w:basedOn w:val="Normal"/>
+    <w:next w:val="Normal"/>
+    <w:uiPriority w:val="35"/>
+    <w:unhideWhenUsed/>
+    <w:qFormat/>
+    <w:rsid w:val="00807B52"/>
+    <w:pPr>
+      <w:spacing w:after="200" w:line="240" w:lineRule="auto"/>
+    </w:pPr>
+    <w:rPr>
+      <w:i/>
+      <w:iCs/>
+      <w:color w:val="44546A" w:themeColor="text2"/>
+      <w:sz w:val="18"/>
+      <w:szCs w:val="18"/>
+    </w:rPr>
   </w:style>
 </w:styles>
 </file>

</xml_diff>

<commit_message>
minor changes to css
</commit_message>
<xml_diff>
--- a/5. Semester Project 01/Submission/Semester Project 01.docx
+++ b/5. Semester Project 01/Submission/Semester Project 01.docx
@@ -323,6 +323,9 @@
         </w:rPr>
       </w:pPr>
       <w:r>
+        <w:t xml:space="preserve">   </w:t>
+      </w:r>
+      <w:r>
         <w:t xml:space="preserve">Fig. </w:t>
       </w:r>
       <w:r>
@@ -511,14 +514,12 @@
         </w:rPr>
         <w:t xml:space="preserve">, events and a visit us page. I did not find </w:t>
       </w:r>
-      <w:proofErr w:type="spellStart"/>
-      <w:r>
-        <w:rPr>
-          <w:lang w:val="en-US"/>
-        </w:rPr>
-        <w:t>to</w:t>
-      </w:r>
-      <w:proofErr w:type="spellEnd"/>
+      <w:r>
+        <w:rPr>
+          <w:lang w:val="en-US"/>
+        </w:rPr>
+        <w:t>too</w:t>
+      </w:r>
       <w:r>
         <w:rPr>
           <w:lang w:val="en-US"/>
@@ -1041,6 +1042,7 @@
       <w:r>
         <w:rPr>
           <w:noProof/>
+          <w:lang w:val="en-US"/>
         </w:rPr>
         <w:t>2</w:t>
       </w:r>
@@ -1048,14 +1050,21 @@
         <w:fldChar w:fldCharType="end"/>
       </w:r>
       <w:r>
+        <w:rPr>
+          <w:lang w:val="en-US"/>
+        </w:rPr>
         <w:t xml:space="preserve"> </w:t>
       </w:r>
-      <w:proofErr w:type="spellStart"/>
-      <w:r>
-        <w:t>sketchwork</w:t>
-      </w:r>
-      <w:proofErr w:type="spellEnd"/>
-      <w:r>
+      <w:r>
+        <w:rPr>
+          <w:lang w:val="en-US"/>
+        </w:rPr>
+        <w:t>sketch work</w:t>
+      </w:r>
+      <w:r>
+        <w:rPr>
+          <w:lang w:val="en-US"/>
+        </w:rPr>
         <w:t xml:space="preserve"> for general layout</w:t>
       </w:r>
     </w:p>
@@ -1068,9 +1077,109 @@
       </w:pPr>
       <w:r>
         <w:rPr>
-          <w:lang w:val="en-US"/>
+          <w:noProof/>
         </w:rPr>
         <w:lastRenderedPageBreak/>
+        <w:drawing>
+          <wp:anchor distT="0" distB="0" distL="114300" distR="114300" simplePos="0" relativeHeight="251661312" behindDoc="0" locked="0" layoutInCell="1" allowOverlap="1" wp14:anchorId="52575EF5">
+            <wp:simplePos x="0" y="0"/>
+            <wp:positionH relativeFrom="page">
+              <wp:posOffset>5629275</wp:posOffset>
+            </wp:positionH>
+            <wp:positionV relativeFrom="paragraph">
+              <wp:posOffset>9525</wp:posOffset>
+            </wp:positionV>
+            <wp:extent cx="1457325" cy="2779395"/>
+            <wp:effectExtent l="133350" t="114300" r="123825" b="173355"/>
+            <wp:wrapThrough wrapText="bothSides">
+              <wp:wrapPolygon edited="0">
+                <wp:start x="-1694" y="-888"/>
+                <wp:lineTo x="-1976" y="21615"/>
+                <wp:lineTo x="-847" y="22799"/>
+                <wp:lineTo x="22306" y="22799"/>
+                <wp:lineTo x="23153" y="20875"/>
+                <wp:lineTo x="22871" y="-888"/>
+                <wp:lineTo x="-1694" y="-888"/>
+              </wp:wrapPolygon>
+            </wp:wrapThrough>
+            <wp:docPr id="7" name="Bilde 7"/>
+            <wp:cNvGraphicFramePr>
+              <a:graphicFrameLocks xmlns:a="http://schemas.openxmlformats.org/drawingml/2006/main" noChangeAspect="1"/>
+            </wp:cNvGraphicFramePr>
+            <a:graphic xmlns:a="http://schemas.openxmlformats.org/drawingml/2006/main">
+              <a:graphicData uri="http://schemas.openxmlformats.org/drawingml/2006/picture">
+                <pic:pic xmlns:pic="http://schemas.openxmlformats.org/drawingml/2006/picture">
+                  <pic:nvPicPr>
+                    <pic:cNvPr id="1" name=""/>
+                    <pic:cNvPicPr/>
+                  </pic:nvPicPr>
+                  <pic:blipFill>
+                    <a:blip r:embed="rId7">
+                      <a:extLst>
+                        <a:ext uri="{28A0092B-C50C-407E-A947-70E740481C1C}">
+                          <a14:useLocalDpi xmlns:a14="http://schemas.microsoft.com/office/drawing/2010/main" val="0"/>
+                        </a:ext>
+                      </a:extLst>
+                    </a:blip>
+                    <a:stretch>
+                      <a:fillRect/>
+                    </a:stretch>
+                  </pic:blipFill>
+                  <pic:spPr>
+                    <a:xfrm>
+                      <a:off x="0" y="0"/>
+                      <a:ext cx="1457325" cy="2779395"/>
+                    </a:xfrm>
+                    <a:prstGeom prst="rect">
+                      <a:avLst/>
+                    </a:prstGeom>
+                    <a:solidFill>
+                      <a:srgbClr val="FFFFFF">
+                        <a:shade val="85000"/>
+                      </a:srgbClr>
+                    </a:solidFill>
+                    <a:ln w="88900" cap="sq">
+                      <a:solidFill>
+                        <a:srgbClr val="FFFFFF"/>
+                      </a:solidFill>
+                      <a:miter lim="800000"/>
+                    </a:ln>
+                    <a:effectLst>
+                      <a:outerShdw blurRad="55000" dist="18000" dir="5400000" algn="tl" rotWithShape="0">
+                        <a:srgbClr val="000000">
+                          <a:alpha val="40000"/>
+                        </a:srgbClr>
+                      </a:outerShdw>
+                    </a:effectLst>
+                    <a:scene3d>
+                      <a:camera prst="orthographicFront"/>
+                      <a:lightRig rig="twoPt" dir="t">
+                        <a:rot lat="0" lon="0" rev="7200000"/>
+                      </a:lightRig>
+                    </a:scene3d>
+                    <a:sp3d>
+                      <a:bevelT w="25400" h="19050"/>
+                      <a:contourClr>
+                        <a:srgbClr val="FFFFFF"/>
+                      </a:contourClr>
+                    </a:sp3d>
+                  </pic:spPr>
+                </pic:pic>
+              </a:graphicData>
+            </a:graphic>
+            <wp14:sizeRelH relativeFrom="page">
+              <wp14:pctWidth>0</wp14:pctWidth>
+            </wp14:sizeRelH>
+            <wp14:sizeRelV relativeFrom="page">
+              <wp14:pctHeight>0</wp14:pctHeight>
+            </wp14:sizeRelV>
+          </wp:anchor>
+        </w:drawing>
+      </w:r>
+      <w:r>
+        <w:rPr>
+          <w:lang w:val="en-US"/>
+        </w:rPr>
         <w:t xml:space="preserve">2.3 </w:t>
       </w:r>
       <w:r>
@@ -1086,6 +1195,102 @@
         <w:rPr>
           <w:lang w:val="en-US"/>
         </w:rPr>
+      </w:pPr>
+      <w:r>
+        <w:rPr>
+          <w:lang w:val="en-US"/>
+        </w:rPr>
+        <w:t xml:space="preserve">2.3.1 The </w:t>
+      </w:r>
+      <w:r>
+        <w:rPr>
+          <w:lang w:val="en-US"/>
+        </w:rPr>
+        <w:t>navigation menu</w:t>
+      </w:r>
+    </w:p>
+    <w:p>
+      <w:pPr>
+        <w:rPr>
+          <w:lang w:val="en-US"/>
+        </w:rPr>
+      </w:pPr>
+      <w:r>
+        <w:rPr>
+          <w:lang w:val="en-US"/>
+        </w:rPr>
+        <w:t>I knew from the moment I read the assignment that I wanted different menus on the mobile viewport and the bigger ones. I knew that if I wanted a sleek and user-friendly design for that number of pages on a mobile device I needed a navigation menu that was vertically aligned</w:t>
+      </w:r>
+      <w:r>
+        <w:rPr>
+          <w:lang w:val="en-US"/>
+        </w:rPr>
+        <w:t xml:space="preserve">, and off screen when not prompted. I decided on a menu icon in the top right corner with a slide-in menu. Also, to make the whole website more accessible </w:t>
+      </w:r>
+      <w:r>
+        <w:rPr>
+          <w:lang w:val="en-US"/>
+        </w:rPr>
+        <w:t xml:space="preserve">for mobile-users I decided to </w:t>
+      </w:r>
+      <w:r>
+        <w:rPr>
+          <w:lang w:val="en-US"/>
+        </w:rPr>
+        <w:t xml:space="preserve">put in a menu item for the individual exhibitions as well as the item for the exhibitions page. On desktop there is no menu icon, but a horizontal navigation menu on the top right. On the desktop and tablet version I did not include the menu items for the individual exhibitions, because unlike the mobile version </w:t>
+      </w:r>
+      <w:r>
+        <w:rPr>
+          <w:lang w:val="en-US"/>
+        </w:rPr>
+        <w:t>all</w:t>
+      </w:r>
+      <w:r>
+        <w:rPr>
+          <w:lang w:val="en-US"/>
+        </w:rPr>
+        <w:t xml:space="preserve"> “exhibition badges” are visible </w:t>
+      </w:r>
+      <w:r>
+        <w:rPr>
+          <w:lang w:val="en-US"/>
+        </w:rPr>
+        <w:t>without</w:t>
+      </w:r>
+      <w:r>
+        <w:rPr>
+          <w:lang w:val="en-US"/>
+        </w:rPr>
+        <w:t xml:space="preserve"> scrolling on the exhibitions scree</w:t>
+      </w:r>
+      <w:r>
+        <w:rPr>
+          <w:lang w:val="en-US"/>
+        </w:rPr>
+        <w:t>n.</w:t>
+      </w:r>
+      <w:r>
+        <w:rPr>
+          <w:lang w:val="en-US"/>
+        </w:rPr>
+        <w:t xml:space="preserve"> </w:t>
+      </w:r>
+      <w:r>
+        <w:rPr>
+          <w:lang w:val="en-US"/>
+        </w:rPr>
+        <w:t xml:space="preserve"> </w:t>
+      </w:r>
+      <w:r>
+        <w:rPr>
+          <w:lang w:val="en-US"/>
+        </w:rPr>
+        <w:t>And that concludes the decision making for the navigation menu.</w:t>
+      </w:r>
+    </w:p>
+    <w:p>
+      <w:pPr>
+        <w:keepNext/>
       </w:pPr>
       <w:r>
         <w:rPr>
@@ -1097,10 +1302,10 @@
               <wp:anchor distT="0" distB="0" distL="114300" distR="114300" simplePos="0" relativeHeight="251660288" behindDoc="0" locked="0" layoutInCell="1" allowOverlap="1" wp14:anchorId="5C1400DC" wp14:editId="0671E540">
                 <wp:simplePos x="0" y="0"/>
                 <wp:positionH relativeFrom="column">
-                  <wp:posOffset>4758055</wp:posOffset>
+                  <wp:posOffset>4739005</wp:posOffset>
                 </wp:positionH>
                 <wp:positionV relativeFrom="paragraph">
-                  <wp:posOffset>2695575</wp:posOffset>
+                  <wp:posOffset>74295</wp:posOffset>
                 </wp:positionV>
                 <wp:extent cx="1466850" cy="635"/>
                 <wp:effectExtent l="0" t="0" r="0" b="0"/>
@@ -1201,7 +1406,7 @@
                 <v:stroke joinstyle="miter"/>
                 <v:path gradientshapeok="t" o:connecttype="rect"/>
               </v:shapetype>
-              <v:shape id="Tekstboks 6" o:spid="_x0000_s1026" type="#_x0000_t202" style="position:absolute;margin-left:374.65pt;margin-top:212.25pt;width:115.5pt;height:.05pt;z-index:251660288;visibility:visible;mso-wrap-style:square;mso-wrap-distance-left:9pt;mso-wrap-distance-top:0;mso-wrap-distance-right:9pt;mso-wrap-distance-bottom:0;mso-position-horizontal:absolute;mso-position-horizontal-relative:text;mso-position-vertical:absolute;mso-position-vertical-relative:text;v-text-anchor:top" o:gfxdata="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" stroked="f">
+              <v:shape id="Tekstboks 6" o:spid="_x0000_s1026" type="#_x0000_t202" style="position:absolute;margin-left:373.15pt;margin-top:5.85pt;width:115.5pt;height:.05pt;z-index:251660288;visibility:visible;mso-wrap-style:square;mso-wrap-distance-left:9pt;mso-wrap-distance-top:0;mso-wrap-distance-right:9pt;mso-wrap-distance-bottom:0;mso-position-horizontal:absolute;mso-position-horizontal-relative:text;mso-position-vertical:absolute;mso-position-vertical-relative:text;v-text-anchor:top" o:gfxdata="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" stroked="f">
                 <v:textbox style="mso-fit-shape-to-text:t" inset="0,0,0,0">
                   <w:txbxContent>
                     <w:p>
@@ -1258,204 +1463,6 @@
           </mc:Fallback>
         </mc:AlternateContent>
       </w:r>
-      <w:r>
-        <w:rPr>
-          <w:noProof/>
-        </w:rPr>
-        <w:drawing>
-          <wp:anchor distT="0" distB="0" distL="114300" distR="114300" simplePos="0" relativeHeight="251658240" behindDoc="0" locked="0" layoutInCell="1" allowOverlap="1" wp14:anchorId="66A59FA2">
-            <wp:simplePos x="0" y="0"/>
-            <wp:positionH relativeFrom="column">
-              <wp:posOffset>4758055</wp:posOffset>
-            </wp:positionH>
-            <wp:positionV relativeFrom="paragraph">
-              <wp:posOffset>34925</wp:posOffset>
-            </wp:positionV>
-            <wp:extent cx="1466850" cy="2603500"/>
-            <wp:effectExtent l="133350" t="114300" r="133350" b="158750"/>
-            <wp:wrapThrough wrapText="bothSides">
-              <wp:wrapPolygon edited="0">
-                <wp:start x="-1683" y="-948"/>
-                <wp:lineTo x="-1964" y="22127"/>
-                <wp:lineTo x="-561" y="22759"/>
-                <wp:lineTo x="21881" y="22759"/>
-                <wp:lineTo x="23283" y="22127"/>
-                <wp:lineTo x="23003" y="-948"/>
-                <wp:lineTo x="-1683" y="-948"/>
-              </wp:wrapPolygon>
-            </wp:wrapThrough>
-            <wp:docPr id="5" name="Bilde 5"/>
-            <wp:cNvGraphicFramePr>
-              <a:graphicFrameLocks xmlns:a="http://schemas.openxmlformats.org/drawingml/2006/main" noChangeAspect="1"/>
-            </wp:cNvGraphicFramePr>
-            <a:graphic xmlns:a="http://schemas.openxmlformats.org/drawingml/2006/main">
-              <a:graphicData uri="http://schemas.openxmlformats.org/drawingml/2006/picture">
-                <pic:pic xmlns:pic="http://schemas.openxmlformats.org/drawingml/2006/picture">
-                  <pic:nvPicPr>
-                    <pic:cNvPr id="1" name=""/>
-                    <pic:cNvPicPr/>
-                  </pic:nvPicPr>
-                  <pic:blipFill>
-                    <a:blip r:embed="rId7">
-                      <a:extLst>
-                        <a:ext uri="{28A0092B-C50C-407E-A947-70E740481C1C}">
-                          <a14:useLocalDpi xmlns:a14="http://schemas.microsoft.com/office/drawing/2010/main" val="0"/>
-                        </a:ext>
-                      </a:extLst>
-                    </a:blip>
-                    <a:stretch>
-                      <a:fillRect/>
-                    </a:stretch>
-                  </pic:blipFill>
-                  <pic:spPr>
-                    <a:xfrm>
-                      <a:off x="0" y="0"/>
-                      <a:ext cx="1466850" cy="2603500"/>
-                    </a:xfrm>
-                    <a:prstGeom prst="rect">
-                      <a:avLst/>
-                    </a:prstGeom>
-                    <a:solidFill>
-                      <a:srgbClr val="FFFFFF">
-                        <a:shade val="85000"/>
-                      </a:srgbClr>
-                    </a:solidFill>
-                    <a:ln w="88900" cap="sq">
-                      <a:solidFill>
-                        <a:srgbClr val="FFFFFF"/>
-                      </a:solidFill>
-                      <a:miter lim="800000"/>
-                    </a:ln>
-                    <a:effectLst>
-                      <a:outerShdw blurRad="55000" dist="18000" dir="5400000" algn="tl" rotWithShape="0">
-                        <a:srgbClr val="000000">
-                          <a:alpha val="40000"/>
-                        </a:srgbClr>
-                      </a:outerShdw>
-                    </a:effectLst>
-                    <a:scene3d>
-                      <a:camera prst="orthographicFront"/>
-                      <a:lightRig rig="twoPt" dir="t">
-                        <a:rot lat="0" lon="0" rev="7200000"/>
-                      </a:lightRig>
-                    </a:scene3d>
-                    <a:sp3d>
-                      <a:bevelT w="25400" h="19050"/>
-                      <a:contourClr>
-                        <a:srgbClr val="FFFFFF"/>
-                      </a:contourClr>
-                    </a:sp3d>
-                  </pic:spPr>
-                </pic:pic>
-              </a:graphicData>
-            </a:graphic>
-          </wp:anchor>
-        </w:drawing>
-      </w:r>
-      <w:r>
-        <w:rPr>
-          <w:lang w:val="en-US"/>
-        </w:rPr>
-        <w:t xml:space="preserve">2.3.1 The </w:t>
-      </w:r>
-      <w:r>
-        <w:rPr>
-          <w:lang w:val="en-US"/>
-        </w:rPr>
-        <w:t>navigation menu</w:t>
-      </w:r>
-    </w:p>
-    <w:p>
-      <w:pPr>
-        <w:rPr>
-          <w:lang w:val="en-US"/>
-        </w:rPr>
-      </w:pPr>
-      <w:r>
-        <w:rPr>
-          <w:lang w:val="en-US"/>
-        </w:rPr>
-        <w:t>I knew from the moment I read the assignment that I wanted different menus on the mobile viewport and the bigger ones. I knew that if I wanted a sleek and user-friendly design for that number of pages on a mobile device I needed a navigation menu that was vertically aligned</w:t>
-      </w:r>
-      <w:r>
-        <w:rPr>
-          <w:lang w:val="en-US"/>
-        </w:rPr>
-        <w:t xml:space="preserve">, and off screen when not prompted. I decided on a menu icon in the top right corner with a slide-in menu. Also, to make the whole website more accessible </w:t>
-      </w:r>
-      <w:r>
-        <w:rPr>
-          <w:lang w:val="en-US"/>
-        </w:rPr>
-        <w:t xml:space="preserve">for mobile-users I decided to </w:t>
-      </w:r>
-      <w:r>
-        <w:rPr>
-          <w:lang w:val="en-US"/>
-        </w:rPr>
-        <w:t xml:space="preserve">put in a menu item for the individual exhibitions as well as the item for the exhibitions page. On desktop there is no menu icon, but a horizontal navigation menu on the top right. On the desktop and tablet version I did not include the menu items for the individual exhibitions, because unlike the mobile version </w:t>
-      </w:r>
-      <w:r>
-        <w:rPr>
-          <w:lang w:val="en-US"/>
-        </w:rPr>
-        <w:t>all</w:t>
-      </w:r>
-      <w:r>
-        <w:rPr>
-          <w:lang w:val="en-US"/>
-        </w:rPr>
-        <w:t xml:space="preserve"> “exhibition badges”</w:t>
-      </w:r>
-      <w:bookmarkStart w:id="0" w:name="_GoBack"/>
-      <w:bookmarkEnd w:id="0"/>
-      <w:r>
-        <w:rPr>
-          <w:lang w:val="en-US"/>
-        </w:rPr>
-        <w:t xml:space="preserve"> are visible </w:t>
-      </w:r>
-      <w:r>
-        <w:rPr>
-          <w:lang w:val="en-US"/>
-        </w:rPr>
-        <w:t>without</w:t>
-      </w:r>
-      <w:r>
-        <w:rPr>
-          <w:lang w:val="en-US"/>
-        </w:rPr>
-        <w:t xml:space="preserve"> scrolling on the exhibitions scree</w:t>
-      </w:r>
-      <w:r>
-        <w:rPr>
-          <w:lang w:val="en-US"/>
-        </w:rPr>
-        <w:t>n.</w:t>
-      </w:r>
-      <w:r>
-        <w:rPr>
-          <w:lang w:val="en-US"/>
-        </w:rPr>
-        <w:t xml:space="preserve"> </w:t>
-      </w:r>
-      <w:r>
-        <w:rPr>
-          <w:lang w:val="en-US"/>
-        </w:rPr>
-        <w:t xml:space="preserve"> </w:t>
-      </w:r>
-      <w:r>
-        <w:rPr>
-          <w:lang w:val="en-US"/>
-        </w:rPr>
-        <w:t>And that concludes the decision making for the navigation menu.</w:t>
-      </w:r>
-    </w:p>
-    <w:p>
-      <w:pPr>
-        <w:keepNext/>
-      </w:pPr>
       <w:r>
         <w:rPr>
           <w:noProof/>
@@ -1585,6 +1592,213 @@
       </w:pPr>
       <w:r>
         <w:rPr>
+          <w:noProof/>
+        </w:rPr>
+        <mc:AlternateContent>
+          <mc:Choice Requires="wps">
+            <w:drawing>
+              <wp:anchor distT="0" distB="0" distL="114300" distR="114300" simplePos="0" relativeHeight="251664384" behindDoc="0" locked="0" layoutInCell="1" allowOverlap="1" wp14:anchorId="3236E99C" wp14:editId="7FACC67B">
+                <wp:simplePos x="0" y="0"/>
+                <wp:positionH relativeFrom="column">
+                  <wp:posOffset>4255770</wp:posOffset>
+                </wp:positionH>
+                <wp:positionV relativeFrom="paragraph">
+                  <wp:posOffset>2286635</wp:posOffset>
+                </wp:positionV>
+                <wp:extent cx="1655445" cy="635"/>
+                <wp:effectExtent l="0" t="0" r="0" b="0"/>
+                <wp:wrapThrough wrapText="bothSides">
+                  <wp:wrapPolygon edited="0">
+                    <wp:start x="0" y="0"/>
+                    <wp:lineTo x="0" y="21600"/>
+                    <wp:lineTo x="21600" y="21600"/>
+                    <wp:lineTo x="21600" y="0"/>
+                  </wp:wrapPolygon>
+                </wp:wrapThrough>
+                <wp:docPr id="9" name="Tekstboks 9"/>
+                <wp:cNvGraphicFramePr/>
+                <a:graphic xmlns:a="http://schemas.openxmlformats.org/drawingml/2006/main">
+                  <a:graphicData uri="http://schemas.microsoft.com/office/word/2010/wordprocessingShape">
+                    <wps:wsp>
+                      <wps:cNvSpPr txBox="1"/>
+                      <wps:spPr>
+                        <a:xfrm>
+                          <a:off x="0" y="0"/>
+                          <a:ext cx="1655445" cy="635"/>
+                        </a:xfrm>
+                        <a:prstGeom prst="rect">
+                          <a:avLst/>
+                        </a:prstGeom>
+                        <a:solidFill>
+                          <a:prstClr val="white"/>
+                        </a:solidFill>
+                        <a:ln>
+                          <a:noFill/>
+                        </a:ln>
+                      </wps:spPr>
+                      <wps:txbx>
+                        <w:txbxContent>
+                          <w:p>
+                            <w:pPr>
+                              <w:pStyle w:val="Bildetekst"/>
+                              <w:rPr>
+                                <w:noProof/>
+                              </w:rPr>
+                            </w:pPr>
+                            <w:r>
+                              <w:t xml:space="preserve">Fig. </w:t>
+                            </w:r>
+                            <w:r>
+                              <w:fldChar w:fldCharType="begin"/>
+                            </w:r>
+                            <w:r>
+                              <w:instrText xml:space="preserve"> SEQ Fig. \* ARABIC </w:instrText>
+                            </w:r>
+                            <w:r>
+                              <w:fldChar w:fldCharType="separate"/>
+                            </w:r>
+                            <w:r>
+                              <w:rPr>
+                                <w:noProof/>
+                              </w:rPr>
+                              <w:t>5</w:t>
+                            </w:r>
+                            <w:r>
+                              <w:fldChar w:fldCharType="end"/>
+                            </w:r>
+                            <w:r>
+                              <w:t xml:space="preserve"> Content containers</w:t>
+                            </w:r>
+                          </w:p>
+                        </w:txbxContent>
+                      </wps:txbx>
+                      <wps:bodyPr rot="0" spcFirstLastPara="0" vertOverflow="overflow" horzOverflow="overflow" vert="horz" wrap="square" lIns="0" tIns="0" rIns="0" bIns="0" numCol="1" spcCol="0" rtlCol="0" fromWordArt="0" anchor="t" anchorCtr="0" forceAA="0" compatLnSpc="1">
+                        <a:prstTxWarp prst="textNoShape">
+                          <a:avLst/>
+                        </a:prstTxWarp>
+                        <a:spAutoFit/>
+                      </wps:bodyPr>
+                    </wps:wsp>
+                  </a:graphicData>
+                </a:graphic>
+              </wp:anchor>
+            </w:drawing>
+          </mc:Choice>
+          <mc:Fallback>
+            <w:pict>
+              <v:shape w14:anchorId="3236E99C" id="Tekstboks 9" o:spid="_x0000_s1027" type="#_x0000_t202" style="position:absolute;margin-left:335.1pt;margin-top:180.05pt;width:130.35pt;height:.05pt;z-index:251664384;visibility:visible;mso-wrap-style:square;mso-wrap-distance-left:9pt;mso-wrap-distance-top:0;mso-wrap-distance-right:9pt;mso-wrap-distance-bottom:0;mso-position-horizontal:absolute;mso-position-horizontal-relative:text;mso-position-vertical:absolute;mso-position-vertical-relative:text;v-text-anchor:top" o:gfxdata="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" stroked="f">
+                <v:textbox style="mso-fit-shape-to-text:t" inset="0,0,0,0">
+                  <w:txbxContent>
+                    <w:p>
+                      <w:pPr>
+                        <w:pStyle w:val="Bildetekst"/>
+                        <w:rPr>
+                          <w:noProof/>
+                        </w:rPr>
+                      </w:pPr>
+                      <w:r>
+                        <w:t xml:space="preserve">Fig. </w:t>
+                      </w:r>
+                      <w:r>
+                        <w:fldChar w:fldCharType="begin"/>
+                      </w:r>
+                      <w:r>
+                        <w:instrText xml:space="preserve"> SEQ Fig. \* ARABIC </w:instrText>
+                      </w:r>
+                      <w:r>
+                        <w:fldChar w:fldCharType="separate"/>
+                      </w:r>
+                      <w:r>
+                        <w:rPr>
+                          <w:noProof/>
+                        </w:rPr>
+                        <w:t>5</w:t>
+                      </w:r>
+                      <w:r>
+                        <w:fldChar w:fldCharType="end"/>
+                      </w:r>
+                      <w:r>
+                        <w:t xml:space="preserve"> Content containers</w:t>
+                      </w:r>
+                    </w:p>
+                  </w:txbxContent>
+                </v:textbox>
+                <w10:wrap type="through"/>
+              </v:shape>
+            </w:pict>
+          </mc:Fallback>
+        </mc:AlternateContent>
+      </w:r>
+      <w:r>
+        <w:rPr>
+          <w:noProof/>
+        </w:rPr>
+        <w:drawing>
+          <wp:anchor distT="0" distB="0" distL="114300" distR="114300" simplePos="0" relativeHeight="251662336" behindDoc="0" locked="0" layoutInCell="1" allowOverlap="1" wp14:anchorId="61AF0F6C">
+            <wp:simplePos x="0" y="0"/>
+            <wp:positionH relativeFrom="column">
+              <wp:posOffset>4255770</wp:posOffset>
+            </wp:positionH>
+            <wp:positionV relativeFrom="paragraph">
+              <wp:posOffset>10160</wp:posOffset>
+            </wp:positionV>
+            <wp:extent cx="1655445" cy="2219325"/>
+            <wp:effectExtent l="0" t="0" r="1905" b="9525"/>
+            <wp:wrapThrough wrapText="bothSides">
+              <wp:wrapPolygon edited="0">
+                <wp:start x="0" y="0"/>
+                <wp:lineTo x="0" y="21507"/>
+                <wp:lineTo x="21376" y="21507"/>
+                <wp:lineTo x="21376" y="0"/>
+                <wp:lineTo x="0" y="0"/>
+              </wp:wrapPolygon>
+            </wp:wrapThrough>
+            <wp:docPr id="8" name="Bilde 8"/>
+            <wp:cNvGraphicFramePr>
+              <a:graphicFrameLocks xmlns:a="http://schemas.openxmlformats.org/drawingml/2006/main" noChangeAspect="1"/>
+            </wp:cNvGraphicFramePr>
+            <a:graphic xmlns:a="http://schemas.openxmlformats.org/drawingml/2006/main">
+              <a:graphicData uri="http://schemas.openxmlformats.org/drawingml/2006/picture">
+                <pic:pic xmlns:pic="http://schemas.openxmlformats.org/drawingml/2006/picture">
+                  <pic:nvPicPr>
+                    <pic:cNvPr id="1" name=""/>
+                    <pic:cNvPicPr/>
+                  </pic:nvPicPr>
+                  <pic:blipFill>
+                    <a:blip r:embed="rId9">
+                      <a:extLst>
+                        <a:ext uri="{28A0092B-C50C-407E-A947-70E740481C1C}">
+                          <a14:useLocalDpi xmlns:a14="http://schemas.microsoft.com/office/drawing/2010/main" val="0"/>
+                        </a:ext>
+                      </a:extLst>
+                    </a:blip>
+                    <a:stretch>
+                      <a:fillRect/>
+                    </a:stretch>
+                  </pic:blipFill>
+                  <pic:spPr>
+                    <a:xfrm>
+                      <a:off x="0" y="0"/>
+                      <a:ext cx="1655445" cy="2219325"/>
+                    </a:xfrm>
+                    <a:prstGeom prst="rect">
+                      <a:avLst/>
+                    </a:prstGeom>
+                  </pic:spPr>
+                </pic:pic>
+              </a:graphicData>
+            </a:graphic>
+            <wp14:sizeRelH relativeFrom="page">
+              <wp14:pctWidth>0</wp14:pctWidth>
+            </wp14:sizeRelH>
+            <wp14:sizeRelV relativeFrom="page">
+              <wp14:pctHeight>0</wp14:pctHeight>
+            </wp14:sizeRelV>
+          </wp:anchor>
+        </w:drawing>
+      </w:r>
+      <w:r>
+        <w:rPr>
           <w:lang w:val="en-US"/>
         </w:rPr>
         <w:t>2.3.2 The content containers</w:t>
@@ -1596,6 +1810,659 @@
           <w:lang w:val="en-US"/>
         </w:rPr>
       </w:pPr>
+      <w:r>
+        <w:rPr>
+          <w:lang w:val="en-US"/>
+        </w:rPr>
+        <w:t xml:space="preserve">I wanted to keep the design simple and with repeating </w:t>
+      </w:r>
+      <w:r>
+        <w:rPr>
+          <w:lang w:val="en-US"/>
+        </w:rPr>
+        <w:t xml:space="preserve">shapes </w:t>
+      </w:r>
+      <w:r>
+        <w:rPr>
+          <w:lang w:val="en-US"/>
+        </w:rPr>
+        <w:t xml:space="preserve">and styles </w:t>
+      </w:r>
+      <w:r>
+        <w:rPr>
+          <w:lang w:val="en-US"/>
+        </w:rPr>
+        <w:t>throughout the website.</w:t>
+      </w:r>
+      <w:r>
+        <w:rPr>
+          <w:lang w:val="en-US"/>
+        </w:rPr>
+        <w:t xml:space="preserve"> I </w:t>
+      </w:r>
+      <w:r>
+        <w:rPr>
+          <w:lang w:val="en-US"/>
+        </w:rPr>
+        <w:t>decided to try out</w:t>
+      </w:r>
+      <w:r>
+        <w:rPr>
+          <w:lang w:val="en-US"/>
+        </w:rPr>
+        <w:t xml:space="preserve"> a container </w:t>
+      </w:r>
+      <w:r>
+        <w:rPr>
+          <w:lang w:val="en-US"/>
+        </w:rPr>
+        <w:t xml:space="preserve">almost </w:t>
+      </w:r>
+      <w:r>
+        <w:rPr>
+          <w:lang w:val="en-US"/>
+        </w:rPr>
+        <w:t xml:space="preserve">all content </w:t>
+      </w:r>
+      <w:r>
+        <w:rPr>
+          <w:lang w:val="en-US"/>
+        </w:rPr>
+        <w:t xml:space="preserve">could </w:t>
+      </w:r>
+      <w:r>
+        <w:rPr>
+          <w:lang w:val="en-US"/>
+        </w:rPr>
+        <w:t xml:space="preserve">go in to, I played around in adobe XD, and found out that a container that is about 94% of the width of the screen and as high as the content inside needs it to be with slightly rounded corners. Also tried the same for images with the same principles for width and height. </w:t>
+      </w:r>
+    </w:p>
+    <w:p>
+      <w:pPr>
+        <w:rPr>
+          <w:lang w:val="en-US"/>
+        </w:rPr>
+      </w:pPr>
+      <w:r>
+        <w:rPr>
+          <w:lang w:val="en-US"/>
+        </w:rPr>
+        <w:t>I tried a few different approaches on containers, with and without a background color, with and without padding on the inside. Then I thought the repeating shapes and styles throughout</w:t>
+      </w:r>
+      <w:r>
+        <w:rPr>
+          <w:lang w:val="en-US"/>
+        </w:rPr>
+        <w:t xml:space="preserve">. I incorporated the color scheme in to the containers and alternated them randomly on every page. </w:t>
+      </w:r>
+    </w:p>
+    <w:p>
+      <w:pPr>
+        <w:rPr>
+          <w:lang w:val="en-US"/>
+        </w:rPr>
+      </w:pPr>
+      <w:r>
+        <w:rPr>
+          <w:lang w:val="en-US"/>
+        </w:rPr>
+        <w:t>I think it ended up looking quite clean</w:t>
+      </w:r>
+      <w:r>
+        <w:rPr>
+          <w:lang w:val="en-US"/>
+        </w:rPr>
+        <w:t>, dynamic and interesting.</w:t>
+      </w:r>
+    </w:p>
+    <w:p>
+      <w:pPr>
+        <w:pStyle w:val="Overskrift3"/>
+        <w:rPr>
+          <w:lang w:val="en-US"/>
+        </w:rPr>
+      </w:pPr>
+      <w:r>
+        <w:rPr>
+          <w:noProof/>
+        </w:rPr>
+        <mc:AlternateContent>
+          <mc:Choice Requires="wps">
+            <w:drawing>
+              <wp:anchor distT="0" distB="0" distL="114300" distR="114300" simplePos="0" relativeHeight="251667456" behindDoc="0" locked="0" layoutInCell="1" allowOverlap="1" wp14:anchorId="17F71BAC" wp14:editId="7DED5399">
+                <wp:simplePos x="0" y="0"/>
+                <wp:positionH relativeFrom="column">
+                  <wp:posOffset>3775710</wp:posOffset>
+                </wp:positionH>
+                <wp:positionV relativeFrom="paragraph">
+                  <wp:posOffset>1415415</wp:posOffset>
+                </wp:positionV>
+                <wp:extent cx="2166620" cy="635"/>
+                <wp:effectExtent l="0" t="0" r="0" b="0"/>
+                <wp:wrapThrough wrapText="bothSides">
+                  <wp:wrapPolygon edited="0">
+                    <wp:start x="0" y="0"/>
+                    <wp:lineTo x="0" y="21600"/>
+                    <wp:lineTo x="21600" y="21600"/>
+                    <wp:lineTo x="21600" y="0"/>
+                  </wp:wrapPolygon>
+                </wp:wrapThrough>
+                <wp:docPr id="11" name="Tekstboks 11"/>
+                <wp:cNvGraphicFramePr/>
+                <a:graphic xmlns:a="http://schemas.openxmlformats.org/drawingml/2006/main">
+                  <a:graphicData uri="http://schemas.microsoft.com/office/word/2010/wordprocessingShape">
+                    <wps:wsp>
+                      <wps:cNvSpPr txBox="1"/>
+                      <wps:spPr>
+                        <a:xfrm>
+                          <a:off x="0" y="0"/>
+                          <a:ext cx="2166620" cy="635"/>
+                        </a:xfrm>
+                        <a:prstGeom prst="rect">
+                          <a:avLst/>
+                        </a:prstGeom>
+                        <a:solidFill>
+                          <a:prstClr val="white"/>
+                        </a:solidFill>
+                        <a:ln>
+                          <a:noFill/>
+                        </a:ln>
+                      </wps:spPr>
+                      <wps:txbx>
+                        <w:txbxContent>
+                          <w:p>
+                            <w:pPr>
+                              <w:pStyle w:val="Bildetekst"/>
+                              <w:rPr>
+                                <w:noProof/>
+                              </w:rPr>
+                            </w:pPr>
+                            <w:r>
+                              <w:t xml:space="preserve">Fig. </w:t>
+                            </w:r>
+                            <w:r>
+                              <w:fldChar w:fldCharType="begin"/>
+                            </w:r>
+                            <w:r>
+                              <w:instrText xml:space="preserve"> SEQ Fig. \* ARABIC </w:instrText>
+                            </w:r>
+                            <w:r>
+                              <w:fldChar w:fldCharType="separate"/>
+                            </w:r>
+                            <w:r>
+                              <w:rPr>
+                                <w:noProof/>
+                              </w:rPr>
+                              <w:t>6</w:t>
+                            </w:r>
+                            <w:r>
+                              <w:fldChar w:fldCharType="end"/>
+                            </w:r>
+                            <w:r>
+                              <w:t xml:space="preserve"> Exhibition </w:t>
+                            </w:r>
+                            <w:proofErr w:type="spellStart"/>
+                            <w:r>
+                              <w:t>badge</w:t>
+                            </w:r>
+                            <w:proofErr w:type="spellEnd"/>
+                          </w:p>
+                        </w:txbxContent>
+                      </wps:txbx>
+                      <wps:bodyPr rot="0" spcFirstLastPara="0" vertOverflow="overflow" horzOverflow="overflow" vert="horz" wrap="square" lIns="0" tIns="0" rIns="0" bIns="0" numCol="1" spcCol="0" rtlCol="0" fromWordArt="0" anchor="t" anchorCtr="0" forceAA="0" compatLnSpc="1">
+                        <a:prstTxWarp prst="textNoShape">
+                          <a:avLst/>
+                        </a:prstTxWarp>
+                        <a:spAutoFit/>
+                      </wps:bodyPr>
+                    </wps:wsp>
+                  </a:graphicData>
+                </a:graphic>
+              </wp:anchor>
+            </w:drawing>
+          </mc:Choice>
+          <mc:Fallback>
+            <w:pict>
+              <v:shape w14:anchorId="17F71BAC" id="Tekstboks 11" o:spid="_x0000_s1028" type="#_x0000_t202" style="position:absolute;margin-left:297.3pt;margin-top:111.45pt;width:170.6pt;height:.05pt;z-index:251667456;visibility:visible;mso-wrap-style:square;mso-wrap-distance-left:9pt;mso-wrap-distance-top:0;mso-wrap-distance-right:9pt;mso-wrap-distance-bottom:0;mso-position-horizontal:absolute;mso-position-horizontal-relative:text;mso-position-vertical:absolute;mso-position-vertical-relative:text;v-text-anchor:top" o:gfxdata="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" stroked="f">
+                <v:textbox style="mso-fit-shape-to-text:t" inset="0,0,0,0">
+                  <w:txbxContent>
+                    <w:p>
+                      <w:pPr>
+                        <w:pStyle w:val="Bildetekst"/>
+                        <w:rPr>
+                          <w:noProof/>
+                        </w:rPr>
+                      </w:pPr>
+                      <w:r>
+                        <w:t xml:space="preserve">Fig. </w:t>
+                      </w:r>
+                      <w:r>
+                        <w:fldChar w:fldCharType="begin"/>
+                      </w:r>
+                      <w:r>
+                        <w:instrText xml:space="preserve"> SEQ Fig. \* ARABIC </w:instrText>
+                      </w:r>
+                      <w:r>
+                        <w:fldChar w:fldCharType="separate"/>
+                      </w:r>
+                      <w:r>
+                        <w:rPr>
+                          <w:noProof/>
+                        </w:rPr>
+                        <w:t>6</w:t>
+                      </w:r>
+                      <w:r>
+                        <w:fldChar w:fldCharType="end"/>
+                      </w:r>
+                      <w:r>
+                        <w:t xml:space="preserve"> Exhibition </w:t>
+                      </w:r>
+                      <w:proofErr w:type="spellStart"/>
+                      <w:r>
+                        <w:t>badge</w:t>
+                      </w:r>
+                      <w:proofErr w:type="spellEnd"/>
+                    </w:p>
+                  </w:txbxContent>
+                </v:textbox>
+                <w10:wrap type="through"/>
+              </v:shape>
+            </w:pict>
+          </mc:Fallback>
+        </mc:AlternateContent>
+      </w:r>
+      <w:r>
+        <w:rPr>
+          <w:noProof/>
+        </w:rPr>
+        <w:drawing>
+          <wp:anchor distT="0" distB="0" distL="114300" distR="114300" simplePos="0" relativeHeight="251665408" behindDoc="0" locked="0" layoutInCell="1" allowOverlap="1" wp14:anchorId="17E8CD7B">
+            <wp:simplePos x="0" y="0"/>
+            <wp:positionH relativeFrom="margin">
+              <wp:posOffset>3775710</wp:posOffset>
+            </wp:positionH>
+            <wp:positionV relativeFrom="paragraph">
+              <wp:posOffset>15240</wp:posOffset>
+            </wp:positionV>
+            <wp:extent cx="2166897" cy="1343025"/>
+            <wp:effectExtent l="0" t="0" r="5080" b="0"/>
+            <wp:wrapThrough wrapText="bothSides">
+              <wp:wrapPolygon edited="0">
+                <wp:start x="0" y="0"/>
+                <wp:lineTo x="0" y="21140"/>
+                <wp:lineTo x="21461" y="21140"/>
+                <wp:lineTo x="21461" y="0"/>
+                <wp:lineTo x="0" y="0"/>
+              </wp:wrapPolygon>
+            </wp:wrapThrough>
+            <wp:docPr id="10" name="Bilde 10"/>
+            <wp:cNvGraphicFramePr>
+              <a:graphicFrameLocks xmlns:a="http://schemas.openxmlformats.org/drawingml/2006/main" noChangeAspect="1"/>
+            </wp:cNvGraphicFramePr>
+            <a:graphic xmlns:a="http://schemas.openxmlformats.org/drawingml/2006/main">
+              <a:graphicData uri="http://schemas.openxmlformats.org/drawingml/2006/picture">
+                <pic:pic xmlns:pic="http://schemas.openxmlformats.org/drawingml/2006/picture">
+                  <pic:nvPicPr>
+                    <pic:cNvPr id="1" name=""/>
+                    <pic:cNvPicPr/>
+                  </pic:nvPicPr>
+                  <pic:blipFill>
+                    <a:blip r:embed="rId10">
+                      <a:extLst>
+                        <a:ext uri="{28A0092B-C50C-407E-A947-70E740481C1C}">
+                          <a14:useLocalDpi xmlns:a14="http://schemas.microsoft.com/office/drawing/2010/main" val="0"/>
+                        </a:ext>
+                      </a:extLst>
+                    </a:blip>
+                    <a:stretch>
+                      <a:fillRect/>
+                    </a:stretch>
+                  </pic:blipFill>
+                  <pic:spPr>
+                    <a:xfrm>
+                      <a:off x="0" y="0"/>
+                      <a:ext cx="2166897" cy="1343025"/>
+                    </a:xfrm>
+                    <a:prstGeom prst="rect">
+                      <a:avLst/>
+                    </a:prstGeom>
+                  </pic:spPr>
+                </pic:pic>
+              </a:graphicData>
+            </a:graphic>
+          </wp:anchor>
+        </w:drawing>
+      </w:r>
+      <w:r>
+        <w:rPr>
+          <w:lang w:val="en-US"/>
+        </w:rPr>
+        <w:t>2.3.3 The Exhibition badges</w:t>
+      </w:r>
+    </w:p>
+    <w:p>
+      <w:pPr>
+        <w:rPr>
+          <w:lang w:val="en-US"/>
+        </w:rPr>
+      </w:pPr>
+      <w:r>
+        <w:rPr>
+          <w:lang w:val="en-US"/>
+        </w:rPr>
+        <w:t>During my planning phase I decided that I wanted a page for the individual exhibitions, and a exhibitions page to create a</w:t>
+      </w:r>
+      <w:r>
+        <w:rPr>
+          <w:lang w:val="en-US"/>
+        </w:rPr>
+        <w:t xml:space="preserve"> </w:t>
+      </w:r>
+      <w:r>
+        <w:rPr>
+          <w:lang w:val="en-US"/>
+        </w:rPr>
+        <w:t xml:space="preserve">page </w:t>
+      </w:r>
+      <w:r>
+        <w:rPr>
+          <w:lang w:val="en-US"/>
+        </w:rPr>
+        <w:t xml:space="preserve">where the user can browse the exhibitions. I </w:t>
+      </w:r>
+      <w:r>
+        <w:rPr>
+          <w:lang w:val="en-US"/>
+        </w:rPr>
+        <w:t xml:space="preserve">wanted to use something keep using the same style everywhere, so I decided to create a template badge to use as links. </w:t>
+      </w:r>
+    </w:p>
+    <w:p>
+      <w:pPr>
+        <w:rPr>
+          <w:lang w:val="en-US"/>
+        </w:rPr>
+      </w:pPr>
+    </w:p>
+    <w:p>
+      <w:pPr>
+        <w:pStyle w:val="Overskrift3"/>
+        <w:rPr>
+          <w:lang w:val="en-US"/>
+        </w:rPr>
+      </w:pPr>
+      <w:r>
+        <w:rPr>
+          <w:lang w:val="en-US"/>
+        </w:rPr>
+        <w:lastRenderedPageBreak/>
+        <w:t>2.3.4 The mockup</w:t>
+      </w:r>
+    </w:p>
+    <w:p>
+      <w:pPr>
+        <w:rPr>
+          <w:lang w:val="en-US"/>
+        </w:rPr>
+      </w:pPr>
+      <w:r>
+        <w:rPr>
+          <w:lang w:val="en-US"/>
+        </w:rPr>
+        <w:t>For this project did the whole mockup in Adobe XD, I think adobe XD is extremely efficient as a mockup tool when compared to photoshop or illustrator.</w:t>
+      </w:r>
+    </w:p>
+    <w:p>
+      <w:pPr>
+        <w:rPr>
+          <w:lang w:val="en-US"/>
+        </w:rPr>
+      </w:pPr>
+      <w:r>
+        <w:rPr>
+          <w:lang w:val="en-US"/>
+        </w:rPr>
+        <w:t xml:space="preserve">I started by throwing all the different elements I knew I wanted to use on to the artboard and created the header and footer. Then I created the content container template and found all the next elements I wanted to use. I pasted all the text in to the containers and fixed the colors. </w:t>
+      </w:r>
+    </w:p>
+    <w:p>
+      <w:pPr>
+        <w:rPr>
+          <w:lang w:val="en-US"/>
+        </w:rPr>
+      </w:pPr>
+      <w:r>
+        <w:rPr>
+          <w:lang w:val="en-US"/>
+        </w:rPr>
+        <w:t>On mobile the mockup was a quick, seeing that it was just all the different elements stacked on top of each other. The tablet version was a different story, I had to decide on how to move the elements and what</w:t>
+      </w:r>
+      <w:r>
+        <w:rPr>
+          <w:lang w:val="en-US"/>
+        </w:rPr>
+        <w:t xml:space="preserve"> goes where. I just tried a lot of different things without any actual plan or vision of how I wanted it to be, but I am happy with the result. </w:t>
+      </w:r>
+    </w:p>
+    <w:p>
+      <w:pPr>
+        <w:rPr>
+          <w:lang w:val="en-US"/>
+        </w:rPr>
+      </w:pPr>
+    </w:p>
+    <w:p>
+      <w:pPr>
+        <w:jc w:val="center"/>
+        <w:rPr>
+          <w:lang w:val="en-US"/>
+        </w:rPr>
+      </w:pPr>
+      <w:r>
+        <w:rPr>
+          <w:noProof/>
+        </w:rPr>
+        <w:drawing>
+          <wp:inline distT="0" distB="0" distL="0" distR="0" wp14:anchorId="2A1DEB00" wp14:editId="08B6870C">
+            <wp:extent cx="706625" cy="1333500"/>
+            <wp:effectExtent l="0" t="0" r="0" b="0"/>
+            <wp:docPr id="14" name="Bilde 14"/>
+            <wp:cNvGraphicFramePr>
+              <a:graphicFrameLocks xmlns:a="http://schemas.openxmlformats.org/drawingml/2006/main" noChangeAspect="1"/>
+            </wp:cNvGraphicFramePr>
+            <a:graphic xmlns:a="http://schemas.openxmlformats.org/drawingml/2006/main">
+              <a:graphicData uri="http://schemas.openxmlformats.org/drawingml/2006/picture">
+                <pic:pic xmlns:pic="http://schemas.openxmlformats.org/drawingml/2006/picture">
+                  <pic:nvPicPr>
+                    <pic:cNvPr id="1" name=""/>
+                    <pic:cNvPicPr/>
+                  </pic:nvPicPr>
+                  <pic:blipFill>
+                    <a:blip r:embed="rId11"/>
+                    <a:stretch>
+                      <a:fillRect/>
+                    </a:stretch>
+                  </pic:blipFill>
+                  <pic:spPr>
+                    <a:xfrm>
+                      <a:off x="0" y="0"/>
+                      <a:ext cx="722817" cy="1364056"/>
+                    </a:xfrm>
+                    <a:prstGeom prst="rect">
+                      <a:avLst/>
+                    </a:prstGeom>
+                  </pic:spPr>
+                </pic:pic>
+              </a:graphicData>
+            </a:graphic>
+          </wp:inline>
+        </w:drawing>
+      </w:r>
+      <w:r>
+        <w:rPr>
+          <w:noProof/>
+        </w:rPr>
+        <w:drawing>
+          <wp:inline distT="0" distB="0" distL="0" distR="0" wp14:anchorId="78AD0BAD" wp14:editId="6795ADE0">
+            <wp:extent cx="1745673" cy="1314450"/>
+            <wp:effectExtent l="0" t="0" r="6985" b="0"/>
+            <wp:docPr id="13" name="Bilde 13"/>
+            <wp:cNvGraphicFramePr>
+              <a:graphicFrameLocks xmlns:a="http://schemas.openxmlformats.org/drawingml/2006/main" noChangeAspect="1"/>
+            </wp:cNvGraphicFramePr>
+            <a:graphic xmlns:a="http://schemas.openxmlformats.org/drawingml/2006/main">
+              <a:graphicData uri="http://schemas.openxmlformats.org/drawingml/2006/picture">
+                <pic:pic xmlns:pic="http://schemas.openxmlformats.org/drawingml/2006/picture">
+                  <pic:nvPicPr>
+                    <pic:cNvPr id="1" name=""/>
+                    <pic:cNvPicPr/>
+                  </pic:nvPicPr>
+                  <pic:blipFill>
+                    <a:blip r:embed="rId12"/>
+                    <a:stretch>
+                      <a:fillRect/>
+                    </a:stretch>
+                  </pic:blipFill>
+                  <pic:spPr>
+                    <a:xfrm>
+                      <a:off x="0" y="0"/>
+                      <a:ext cx="1759707" cy="1325018"/>
+                    </a:xfrm>
+                    <a:prstGeom prst="rect">
+                      <a:avLst/>
+                    </a:prstGeom>
+                  </pic:spPr>
+                </pic:pic>
+              </a:graphicData>
+            </a:graphic>
+          </wp:inline>
+        </w:drawing>
+      </w:r>
+      <w:r>
+        <w:rPr>
+          <w:noProof/>
+        </w:rPr>
+        <w:drawing>
+          <wp:inline distT="0" distB="0" distL="0" distR="0" wp14:anchorId="176103C1" wp14:editId="1963254A">
+            <wp:extent cx="2781300" cy="1313086"/>
+            <wp:effectExtent l="0" t="0" r="0" b="1905"/>
+            <wp:docPr id="15" name="Bilde 15"/>
+            <wp:cNvGraphicFramePr>
+              <a:graphicFrameLocks xmlns:a="http://schemas.openxmlformats.org/drawingml/2006/main" noChangeAspect="1"/>
+            </wp:cNvGraphicFramePr>
+            <a:graphic xmlns:a="http://schemas.openxmlformats.org/drawingml/2006/main">
+              <a:graphicData uri="http://schemas.openxmlformats.org/drawingml/2006/picture">
+                <pic:pic xmlns:pic="http://schemas.openxmlformats.org/drawingml/2006/picture">
+                  <pic:nvPicPr>
+                    <pic:cNvPr id="1" name=""/>
+                    <pic:cNvPicPr/>
+                  </pic:nvPicPr>
+                  <pic:blipFill>
+                    <a:blip r:embed="rId13"/>
+                    <a:stretch>
+                      <a:fillRect/>
+                    </a:stretch>
+                  </pic:blipFill>
+                  <pic:spPr>
+                    <a:xfrm>
+                      <a:off x="0" y="0"/>
+                      <a:ext cx="2847110" cy="1344156"/>
+                    </a:xfrm>
+                    <a:prstGeom prst="rect">
+                      <a:avLst/>
+                    </a:prstGeom>
+                  </pic:spPr>
+                </pic:pic>
+              </a:graphicData>
+            </a:graphic>
+          </wp:inline>
+        </w:drawing>
+      </w:r>
+    </w:p>
+    <w:p>
+      <w:pPr>
+        <w:pStyle w:val="Bildetekst"/>
+        <w:rPr>
+          <w:lang w:val="en-US"/>
+        </w:rPr>
+      </w:pPr>
+      <w:r>
+        <w:rPr>
+          <w:lang w:val="en-US"/>
+        </w:rPr>
+        <w:t xml:space="preserve">         </w:t>
+      </w:r>
+      <w:r>
+        <w:rPr>
+          <w:lang w:val="en-US"/>
+        </w:rPr>
+        <w:t xml:space="preserve">  </w:t>
+      </w:r>
+      <w:r>
+        <w:rPr>
+          <w:lang w:val="en-US"/>
+        </w:rPr>
+        <w:t xml:space="preserve">Fig. </w:t>
+      </w:r>
+      <w:r>
+        <w:fldChar w:fldCharType="begin"/>
+      </w:r>
+      <w:r>
+        <w:rPr>
+          <w:lang w:val="en-US"/>
+        </w:rPr>
+        <w:instrText xml:space="preserve"> SEQ Fig. \* ARABIC </w:instrText>
+      </w:r>
+      <w:r>
+        <w:fldChar w:fldCharType="separate"/>
+      </w:r>
+      <w:r>
+        <w:rPr>
+          <w:noProof/>
+          <w:lang w:val="en-US"/>
+        </w:rPr>
+        <w:t>7</w:t>
+      </w:r>
+      <w:r>
+        <w:fldChar w:fldCharType="end"/>
+      </w:r>
+      <w:r>
+        <w:rPr>
+          <w:lang w:val="en-US"/>
+        </w:rPr>
+        <w:t xml:space="preserve"> Mac</w:t>
+      </w:r>
+      <w:r>
+        <w:rPr>
+          <w:lang w:val="en-US"/>
+        </w:rPr>
+        <w:t>k</w:t>
+      </w:r>
+      <w:r>
+        <w:rPr>
+          <w:lang w:val="en-US"/>
+        </w:rPr>
+        <w:t>up example for mobile, tablet a</w:t>
+      </w:r>
+      <w:r>
+        <w:rPr>
+          <w:lang w:val="en-US"/>
+        </w:rPr>
+        <w:t>n</w:t>
+      </w:r>
+      <w:r>
+        <w:rPr>
+          <w:lang w:val="en-US"/>
+        </w:rPr>
+        <w:t>d laptop</w:t>
+      </w:r>
+    </w:p>
+    <w:p>
+      <w:pPr>
+        <w:rPr>
+          <w:lang w:val="en-US"/>
+        </w:rPr>
+      </w:pPr>
     </w:p>
     <w:p>
       <w:pPr>
@@ -1617,6 +2484,8 @@
           <w:lang w:val="en-US"/>
         </w:rPr>
       </w:pPr>
+      <w:bookmarkStart w:id="0" w:name="_GoBack"/>
+      <w:bookmarkEnd w:id="0"/>
     </w:p>
     <w:p>
       <w:pPr>

</xml_diff>